<commit_message>
Finished everything, added question parts to code base, and added explanations. made pdf format as well
</commit_message>
<xml_diff>
--- a/HW 1/HW1.docx
+++ b/HW 1/HW1.docx
@@ -2,6 +2,188 @@
 <file path=word/document.xml><?xml version="1.0" encoding="utf-8"?>
 <w:document xmlns:wpc="http://schemas.microsoft.com/office/word/2010/wordprocessingCanvas" xmlns:cx="http://schemas.microsoft.com/office/drawing/2014/chartex" xmlns:cx1="http://schemas.microsoft.com/office/drawing/2015/9/8/chartex" xmlns:cx2="http://schemas.microsoft.com/office/drawing/2015/10/21/chartex" xmlns:cx3="http://schemas.microsoft.com/office/drawing/2016/5/9/chartex" xmlns:cx4="http://schemas.microsoft.com/office/drawing/2016/5/10/chartex" xmlns:cx5="http://schemas.microsoft.com/office/drawing/2016/5/11/chartex" xmlns:cx6="http://schemas.microsoft.com/office/drawing/2016/5/12/chartex" xmlns:cx7="http://schemas.microsoft.com/office/drawing/2016/5/13/chartex" xmlns:cx8="http://schemas.microsoft.com/office/drawing/2016/5/14/chartex" xmlns:mc="http://schemas.openxmlformats.org/markup-compatibility/2006" xmlns:aink="http://schemas.microsoft.com/office/drawing/2016/ink" xmlns:am3d="http://schemas.microsoft.com/office/drawing/2017/model3d" xmlns:o="urn:schemas-microsoft-com:office:office" xmlns:r="http://schemas.openxmlformats.org/officeDocument/2006/relationships" xmlns:m="http://schemas.openxmlformats.org/officeDocument/2006/math" xmlns:v="urn:schemas-microsoft-com:vml" xmlns:wp14="http://schemas.microsoft.com/office/word/2010/wordprocessingDrawing" xmlns:wp="http://schemas.openxmlformats.org/drawingml/2006/wordprocessingDrawing" xmlns:w10="urn:schemas-microsoft-com:office:word" xmlns:w="http://schemas.openxmlformats.org/wordprocessingml/2006/main" xmlns:w14="http://schemas.microsoft.com/office/word/2010/wordml" xmlns:w15="http://schemas.microsoft.com/office/word/2012/wordml" xmlns:w16cex="http://schemas.microsoft.com/office/word/2018/wordml/cex" xmlns:w16cid="http://schemas.microsoft.com/office/word/2016/wordml/cid" xmlns:w16="http://schemas.microsoft.com/office/word/2018/wordml" xmlns:w16se="http://schemas.microsoft.com/office/word/2015/wordml/symex" xmlns:wpg="http://schemas.microsoft.com/office/word/2010/wordprocessingGroup" xmlns:wpi="http://schemas.microsoft.com/office/word/2010/wordprocessingInk" xmlns:wne="http://schemas.microsoft.com/office/word/2006/wordml" xmlns:wps="http://schemas.microsoft.com/office/word/2010/wordprocessingShape" mc:Ignorable="w14 w15 w16se w16cid w16 w16cex wp14">
   <w:body>
+    <w:p>
+      <w:pPr>
+        <w:rPr>
+          <w:rFonts w:ascii="CMU Bright" w:hAnsi="CMU Bright" w:cs="CMU Bright"/>
+          <w:b/>
+          <w:bCs/>
+          <w:sz w:val="28"/>
+          <w:szCs w:val="28"/>
+        </w:rPr>
+      </w:pPr>
+    </w:p>
+    <w:p>
+      <w:pPr>
+        <w:jc w:val="center"/>
+        <w:rPr>
+          <w:rFonts w:ascii="CMU Bright" w:hAnsi="CMU Bright" w:cs="CMU Bright"/>
+          <w:b/>
+          <w:bCs/>
+          <w:sz w:val="28"/>
+          <w:szCs w:val="28"/>
+        </w:rPr>
+      </w:pPr>
+    </w:p>
+    <w:p>
+      <w:pPr>
+        <w:jc w:val="center"/>
+        <w:rPr>
+          <w:rFonts w:ascii="CMU Bright" w:hAnsi="CMU Bright" w:cs="CMU Bright"/>
+          <w:b/>
+          <w:bCs/>
+          <w:sz w:val="28"/>
+          <w:szCs w:val="28"/>
+        </w:rPr>
+      </w:pPr>
+    </w:p>
+    <w:p>
+      <w:pPr>
+        <w:jc w:val="center"/>
+        <w:rPr>
+          <w:rFonts w:ascii="CMU Bright" w:hAnsi="CMU Bright" w:cs="CMU Bright"/>
+          <w:b/>
+          <w:bCs/>
+          <w:sz w:val="28"/>
+          <w:szCs w:val="28"/>
+        </w:rPr>
+      </w:pPr>
+    </w:p>
+    <w:p>
+      <w:pPr>
+        <w:jc w:val="center"/>
+        <w:rPr>
+          <w:rFonts w:ascii="CMU Bright" w:hAnsi="CMU Bright" w:cs="CMU Bright"/>
+          <w:b/>
+          <w:bCs/>
+          <w:sz w:val="28"/>
+          <w:szCs w:val="28"/>
+        </w:rPr>
+      </w:pPr>
+    </w:p>
+    <w:p>
+      <w:pPr>
+        <w:jc w:val="center"/>
+        <w:rPr>
+          <w:rFonts w:ascii="CMU Bright" w:hAnsi="CMU Bright" w:cs="CMU Bright"/>
+          <w:b/>
+          <w:bCs/>
+          <w:sz w:val="28"/>
+          <w:szCs w:val="28"/>
+        </w:rPr>
+      </w:pPr>
+    </w:p>
+    <w:p>
+      <w:pPr>
+        <w:jc w:val="center"/>
+        <w:rPr>
+          <w:rFonts w:ascii="CMU Bright" w:hAnsi="CMU Bright" w:cs="CMU Bright"/>
+          <w:b/>
+          <w:bCs/>
+          <w:sz w:val="28"/>
+          <w:szCs w:val="28"/>
+        </w:rPr>
+      </w:pPr>
+    </w:p>
+    <w:p>
+      <w:pPr>
+        <w:jc w:val="center"/>
+        <w:rPr>
+          <w:rFonts w:ascii="CMU Bright" w:hAnsi="CMU Bright" w:cs="CMU Bright"/>
+          <w:b/>
+          <w:bCs/>
+          <w:sz w:val="28"/>
+          <w:szCs w:val="28"/>
+        </w:rPr>
+      </w:pPr>
+    </w:p>
+    <w:p>
+      <w:pPr>
+        <w:jc w:val="center"/>
+        <w:rPr>
+          <w:rFonts w:ascii="CMU Bright" w:hAnsi="CMU Bright" w:cs="CMU Bright"/>
+          <w:b/>
+          <w:bCs/>
+          <w:sz w:val="40"/>
+          <w:szCs w:val="40"/>
+        </w:rPr>
+      </w:pPr>
+      <w:r>
+        <w:rPr>
+          <w:rFonts w:ascii="CMU Bright" w:hAnsi="CMU Bright" w:cs="CMU Bright"/>
+          <w:b/>
+          <w:bCs/>
+          <w:sz w:val="40"/>
+          <w:szCs w:val="40"/>
+        </w:rPr>
+        <w:t>CS 412, HW #1</w:t>
+      </w:r>
+    </w:p>
+    <w:p>
+      <w:pPr>
+        <w:jc w:val="center"/>
+        <w:rPr>
+          <w:rFonts w:ascii="CMU Bright" w:hAnsi="CMU Bright" w:cs="CMU Bright"/>
+          <w:b/>
+          <w:bCs/>
+          <w:sz w:val="40"/>
+          <w:szCs w:val="40"/>
+        </w:rPr>
+      </w:pPr>
+      <w:r>
+        <w:rPr>
+          <w:rFonts w:ascii="CMU Bright" w:hAnsi="CMU Bright" w:cs="CMU Bright"/>
+          <w:b/>
+          <w:bCs/>
+          <w:sz w:val="40"/>
+          <w:szCs w:val="40"/>
+        </w:rPr>
+        <w:t>Pouya Akbarzadeh (pa2)</w:t>
+      </w:r>
+    </w:p>
+    <w:p>
+      <w:pPr>
+        <w:jc w:val="center"/>
+        <w:rPr>
+          <w:rFonts w:ascii="CMU Bright" w:hAnsi="CMU Bright" w:cs="CMU Bright"/>
+          <w:b/>
+          <w:bCs/>
+          <w:sz w:val="28"/>
+          <w:szCs w:val="28"/>
+        </w:rPr>
+      </w:pPr>
+      <w:r>
+        <w:rPr>
+          <w:rFonts w:ascii="CMU Bright" w:hAnsi="CMU Bright" w:cs="CMU Bright"/>
+          <w:b/>
+          <w:bCs/>
+          <w:sz w:val="40"/>
+          <w:szCs w:val="40"/>
+        </w:rPr>
+        <w:t>February 24, 2021</w:t>
+      </w:r>
+      <w:r>
+        <w:rPr>
+          <w:rFonts w:ascii="CMU Bright" w:hAnsi="CMU Bright" w:cs="CMU Bright"/>
+          <w:b/>
+          <w:bCs/>
+          <w:sz w:val="28"/>
+          <w:szCs w:val="28"/>
+        </w:rPr>
+        <w:br w:type="page"/>
+      </w:r>
+    </w:p>
+    <w:p>
+      <w:pPr>
+        <w:rPr>
+          <w:rFonts w:ascii="CMU Bright" w:hAnsi="CMU Bright" w:cs="CMU Bright"/>
+          <w:b/>
+          <w:bCs/>
+          <w:sz w:val="28"/>
+          <w:szCs w:val="28"/>
+        </w:rPr>
+      </w:pPr>
+    </w:p>
     <w:p>
       <w:pPr>
         <w:spacing w:after="0" w:line="240" w:lineRule="auto"/>
@@ -572,6 +754,7 @@
           <w:rFonts w:ascii="CMU Bright" w:hAnsi="CMU Bright" w:cs="CMU Bright"/>
           <w:b/>
           <w:bCs/>
+          <w:noProof/>
         </w:rPr>
         <w:drawing>
           <wp:inline distT="0" distB="0" distL="0" distR="0" wp14:anchorId="18097A07" wp14:editId="129CA7EF">
@@ -1031,23 +1214,45 @@
     </w:p>
     <w:p>
       <w:pPr>
-        <w:spacing w:after="0" w:line="240" w:lineRule="auto"/>
-        <w:rPr>
-          <w:rFonts w:ascii="CMU Bright" w:hAnsi="CMU Bright" w:cs="CMU Bright"/>
-          <w:b/>
-          <w:bCs/>
-          <w:sz w:val="24"/>
-          <w:szCs w:val="24"/>
-        </w:rPr>
-      </w:pPr>
-      <w:r>
-        <w:rPr>
-          <w:rFonts w:ascii="CMU Bright" w:hAnsi="CMU Bright" w:cs="CMU Bright"/>
-          <w:b/>
-          <w:bCs/>
-          <w:sz w:val="24"/>
-          <w:szCs w:val="24"/>
-        </w:rPr>
+        <w:rPr>
+          <w:rFonts w:ascii="CMU Bright" w:hAnsi="CMU Bright" w:cs="CMU Bright"/>
+          <w:b/>
+          <w:bCs/>
+          <w:sz w:val="24"/>
+          <w:szCs w:val="24"/>
+        </w:rPr>
+      </w:pPr>
+      <w:r>
+        <w:rPr>
+          <w:rFonts w:ascii="CMU Bright" w:hAnsi="CMU Bright" w:cs="CMU Bright"/>
+          <w:b/>
+          <w:bCs/>
+          <w:sz w:val="24"/>
+          <w:szCs w:val="24"/>
+        </w:rPr>
+        <w:br w:type="page"/>
+      </w:r>
+    </w:p>
+    <w:p>
+      <w:pPr>
+        <w:spacing w:after="0" w:line="240" w:lineRule="auto"/>
+        <w:rPr>
+          <w:rFonts w:ascii="CMU Bright" w:hAnsi="CMU Bright" w:cs="CMU Bright"/>
+          <w:b/>
+          <w:bCs/>
+          <w:sz w:val="24"/>
+          <w:szCs w:val="24"/>
+        </w:rPr>
+      </w:pPr>
+      <w:r>
+        <w:rPr>
+          <w:rFonts w:ascii="CMU Bright" w:hAnsi="CMU Bright" w:cs="CMU Bright"/>
+          <w:b/>
+          <w:bCs/>
+          <w:sz w:val="24"/>
+          <w:szCs w:val="24"/>
+        </w:rPr>
+        <w:lastRenderedPageBreak/>
         <w:t>2.2 Explanation</w:t>
       </w:r>
       <w:r>
@@ -1090,6 +1295,14 @@
         </w:rPr>
         <w:t>. The function performed the following equation</w:t>
       </w:r>
+      <w:r>
+        <w:rPr>
+          <w:rFonts w:ascii="CMU Bright" w:hAnsi="CMU Bright" w:cs="CMU Bright"/>
+          <w:sz w:val="24"/>
+          <w:szCs w:val="24"/>
+        </w:rPr>
+        <w:t>:</w:t>
+      </w:r>
     </w:p>
     <w:p>
       <w:pPr>
@@ -1103,13 +1316,14 @@
       <w:r>
         <w:rPr>
           <w:rFonts w:ascii="CMU Bright" w:hAnsi="CMU Bright" w:cs="CMU Bright"/>
+          <w:noProof/>
           <w:sz w:val="24"/>
           <w:szCs w:val="24"/>
         </w:rPr>
         <w:drawing>
-          <wp:inline distT="0" distB="0" distL="0" distR="0" wp14:anchorId="049D5F08" wp14:editId="712FF639">
-            <wp:extent cx="1916264" cy="529070"/>
-            <wp:effectExtent l="0" t="0" r="8255" b="4445"/>
+          <wp:inline distT="0" distB="0" distL="0" distR="0" wp14:anchorId="049D5F08" wp14:editId="4DC81FA8">
+            <wp:extent cx="2246337" cy="620202"/>
+            <wp:effectExtent l="0" t="0" r="1905" b="8890"/>
             <wp:docPr id="5" name="Picture 5"/>
             <wp:cNvGraphicFramePr>
               <a:graphicFrameLocks xmlns:a="http://schemas.openxmlformats.org/drawingml/2006/main" noChangeAspect="1"/>
@@ -1130,7 +1344,7 @@
                   <pic:spPr>
                     <a:xfrm>
                       <a:off x="0" y="0"/>
-                      <a:ext cx="1999965" cy="552180"/>
+                      <a:ext cx="2379466" cy="656958"/>
                     </a:xfrm>
                     <a:prstGeom prst="rect">
                       <a:avLst/>
@@ -1142,6 +1356,16 @@
           </wp:inline>
         </w:drawing>
       </w:r>
+    </w:p>
+    <w:p>
+      <w:pPr>
+        <w:ind w:left="360"/>
+        <w:rPr>
+          <w:rFonts w:ascii="CMU Bright" w:hAnsi="CMU Bright" w:cs="CMU Bright"/>
+          <w:sz w:val="24"/>
+          <w:szCs w:val="24"/>
+        </w:rPr>
+      </w:pPr>
       <w:r>
         <w:rPr>
           <w:rFonts w:ascii="CMU Bright" w:hAnsi="CMU Bright" w:cs="CMU Bright"/>
@@ -1170,19 +1394,31 @@
           <w:sz w:val="24"/>
           <w:szCs w:val="24"/>
         </w:rPr>
-        <w:t xml:space="preserve">Scipy zscore() was used  then </w:t>
-      </w:r>
-      <w:r>
-        <w:rPr>
-          <w:rFonts w:ascii="CMU Bright" w:hAnsi="CMU Bright" w:cs="CMU Bright"/>
-        </w:rPr>
-        <w:t>u</w:t>
-      </w:r>
-      <w:r>
-        <w:rPr>
-          <w:rFonts w:ascii="CMU Bright" w:hAnsi="CMU Bright" w:cs="CMU Bright"/>
-        </w:rPr>
-        <w:t>sing v' = v - Avg / std-dev, we normalize the score</w:t>
+        <w:t xml:space="preserve">Scipy zscore() was used  </w:t>
+      </w:r>
+    </w:p>
+    <w:p>
+      <w:pPr>
+        <w:pStyle w:val="ListParagraph"/>
+        <w:rPr>
+          <w:rFonts w:ascii="CMU Bright" w:hAnsi="CMU Bright" w:cs="CMU Bright"/>
+          <w:sz w:val="24"/>
+          <w:szCs w:val="24"/>
+        </w:rPr>
+      </w:pPr>
+      <w:r>
+        <w:rPr>
+          <w:rFonts w:ascii="CMU Bright" w:hAnsi="CMU Bright" w:cs="CMU Bright"/>
+          <w:sz w:val="24"/>
+          <w:szCs w:val="24"/>
+        </w:rPr>
+        <w:t xml:space="preserve">then </w:t>
+      </w:r>
+      <w:r>
+        <w:rPr>
+          <w:rFonts w:ascii="CMU Bright" w:hAnsi="CMU Bright" w:cs="CMU Bright"/>
+        </w:rPr>
+        <w:t>using v' = v - Avg / std-dev, we normalize the score</w:t>
       </w:r>
     </w:p>
     <w:p>
@@ -1226,6 +1462,21 @@
     <w:p>
       <w:pPr>
         <w:spacing w:after="0" w:line="240" w:lineRule="auto"/>
+        <w:ind w:left="360" w:firstLine="360"/>
+        <w:rPr>
+          <w:rFonts w:ascii="CMU Bright" w:hAnsi="CMU Bright" w:cs="CMU Bright"/>
+        </w:rPr>
+      </w:pPr>
+      <w:r>
+        <w:rPr>
+          <w:rFonts w:ascii="CMU Bright" w:hAnsi="CMU Bright" w:cs="CMU Bright"/>
+        </w:rPr>
+        <w:t xml:space="preserve">For both C and D the pearsonr() function utilized the following equation. </w:t>
+      </w:r>
+    </w:p>
+    <w:p>
+      <w:pPr>
+        <w:spacing w:after="0" w:line="240" w:lineRule="auto"/>
         <w:ind w:left="360"/>
         <w:rPr>
           <w:rFonts w:ascii="CMU Bright" w:hAnsi="CMU Bright" w:cs="CMU Bright"/>
@@ -1234,26 +1485,12 @@
       <w:r>
         <w:rPr>
           <w:rFonts w:ascii="CMU Bright" w:hAnsi="CMU Bright" w:cs="CMU Bright"/>
-        </w:rPr>
-        <w:t xml:space="preserve">For both C and D the pearsonr() function utilized the following equation. </w:t>
-      </w:r>
-    </w:p>
-    <w:p>
-      <w:pPr>
-        <w:spacing w:after="0" w:line="240" w:lineRule="auto"/>
-        <w:ind w:left="360"/>
-        <w:rPr>
-          <w:rFonts w:ascii="CMU Bright" w:hAnsi="CMU Bright" w:cs="CMU Bright"/>
-        </w:rPr>
-      </w:pPr>
-      <w:r>
-        <w:rPr>
-          <w:rFonts w:ascii="CMU Bright" w:hAnsi="CMU Bright" w:cs="CMU Bright"/>
+          <w:noProof/>
         </w:rPr>
         <w:drawing>
-          <wp:inline distT="0" distB="0" distL="0" distR="0" wp14:anchorId="7B6A4B6C" wp14:editId="471F8DAD">
-            <wp:extent cx="2289975" cy="1890036"/>
-            <wp:effectExtent l="0" t="0" r="0" b="0"/>
+          <wp:inline distT="0" distB="0" distL="0" distR="0" wp14:anchorId="7B6A4B6C" wp14:editId="210F28C7">
+            <wp:extent cx="1876508" cy="1548780"/>
+            <wp:effectExtent l="0" t="0" r="9525" b="0"/>
             <wp:docPr id="8" name="Picture 8"/>
             <wp:cNvGraphicFramePr>
               <a:graphicFrameLocks xmlns:a="http://schemas.openxmlformats.org/drawingml/2006/main" noChangeAspect="1"/>
@@ -1274,7 +1511,7 @@
                   <pic:spPr>
                     <a:xfrm>
                       <a:off x="0" y="0"/>
-                      <a:ext cx="2321984" cy="1916455"/>
+                      <a:ext cx="1948208" cy="1607958"/>
                     </a:xfrm>
                     <a:prstGeom prst="rect">
                       <a:avLst/>
@@ -1315,7 +1552,6 @@
           <w:sz w:val="24"/>
           <w:szCs w:val="24"/>
         </w:rPr>
-        <w:lastRenderedPageBreak/>
         <w:t>Numpy’s stack() was used</w:t>
       </w:r>
     </w:p>
@@ -1349,13 +1585,14 @@
       <w:r>
         <w:rPr>
           <w:rFonts w:ascii="CMU Bright" w:hAnsi="CMU Bright" w:cs="CMU Bright"/>
+          <w:noProof/>
           <w:sz w:val="24"/>
           <w:szCs w:val="24"/>
         </w:rPr>
         <w:drawing>
-          <wp:inline distT="0" distB="0" distL="0" distR="0" wp14:anchorId="009FFF29" wp14:editId="579ECACE">
-            <wp:extent cx="1956021" cy="1591339"/>
-            <wp:effectExtent l="0" t="0" r="6350" b="8890"/>
+          <wp:inline distT="0" distB="0" distL="0" distR="0" wp14:anchorId="009FFF29" wp14:editId="1752CF66">
+            <wp:extent cx="2355409" cy="1916264"/>
+            <wp:effectExtent l="0" t="0" r="6985" b="8255"/>
             <wp:docPr id="9" name="Picture 9"/>
             <wp:cNvGraphicFramePr>
               <a:graphicFrameLocks xmlns:a="http://schemas.openxmlformats.org/drawingml/2006/main" noChangeAspect="1"/>
@@ -1376,7 +1613,7 @@
                   <pic:spPr>
                     <a:xfrm>
                       <a:off x="0" y="0"/>
-                      <a:ext cx="1983655" cy="1613821"/>
+                      <a:ext cx="2442742" cy="1987314"/>
                     </a:xfrm>
                     <a:prstGeom prst="rect">
                       <a:avLst/>
@@ -1477,15 +1714,14 @@
           <w:rFonts w:ascii="CMU Bright" w:hAnsi="CMU Bright" w:cs="CMU Bright"/>
           <w:b/>
           <w:bCs/>
-          <w:noProof/>
           <w:sz w:val="24"/>
           <w:szCs w:val="24"/>
         </w:rPr>
         <w:drawing>
-          <wp:inline distT="0" distB="0" distL="0" distR="0" wp14:anchorId="43D78F05" wp14:editId="7BD8268C">
-            <wp:extent cx="3223084" cy="5224007"/>
-            <wp:effectExtent l="0" t="0" r="0" b="0"/>
-            <wp:docPr id="2" name="Picture 2"/>
+          <wp:inline distT="0" distB="0" distL="0" distR="0" wp14:anchorId="42194432" wp14:editId="220B1201">
+            <wp:extent cx="4194680" cy="3458818"/>
+            <wp:effectExtent l="0" t="0" r="0" b="8890"/>
+            <wp:docPr id="4" name="Picture 4"/>
             <wp:cNvGraphicFramePr>
               <a:graphicFrameLocks xmlns:a="http://schemas.openxmlformats.org/drawingml/2006/main" noChangeAspect="1"/>
             </wp:cNvGraphicFramePr>
@@ -1505,7 +1741,7 @@
                   <pic:spPr>
                     <a:xfrm>
                       <a:off x="0" y="0"/>
-                      <a:ext cx="3244342" cy="5258462"/>
+                      <a:ext cx="4223951" cy="3482954"/>
                     </a:xfrm>
                     <a:prstGeom prst="rect">
                       <a:avLst/>
@@ -1542,929 +1778,19 @@
     </w:p>
     <w:p>
       <w:pPr>
-        <w:spacing w:after="0" w:line="240" w:lineRule="auto"/>
-        <w:rPr>
-          <w:rFonts w:ascii="CMU Bright" w:hAnsi="CMU Bright" w:cs="CMU Bright"/>
-          <w:b/>
-          <w:bCs/>
-        </w:rPr>
-      </w:pPr>
-    </w:p>
-    <w:p>
-      <w:pPr>
-        <w:rPr>
-          <w:rFonts w:ascii="CMU Bright" w:hAnsi="CMU Bright" w:cs="CMU Bright"/>
-        </w:rPr>
-      </w:pPr>
-      <w:r>
-        <w:rPr>
-          <w:rFonts w:ascii="CMU Bright" w:hAnsi="CMU Bright" w:cs="CMU Bright"/>
-        </w:rPr>
-        <w:br w:type="page"/>
-      </w:r>
-    </w:p>
-    <w:p>
-      <w:pPr>
-        <w:spacing w:after="0" w:line="240" w:lineRule="auto"/>
-        <w:rPr>
-          <w:rFonts w:ascii="CMU Bright" w:hAnsi="CMU Bright" w:cs="CMU Bright"/>
-          <w:b/>
-          <w:bCs/>
-          <w:sz w:val="28"/>
-          <w:szCs w:val="28"/>
-        </w:rPr>
-      </w:pPr>
-      <w:r>
-        <w:rPr>
-          <w:rFonts w:ascii="CMU Bright" w:hAnsi="CMU Bright" w:cs="CMU Bright"/>
-          <w:b/>
-          <w:bCs/>
-          <w:sz w:val="28"/>
-          <w:szCs w:val="28"/>
-        </w:rPr>
-        <w:lastRenderedPageBreak/>
-        <w:t xml:space="preserve">Question </w:t>
-      </w:r>
-      <w:r>
-        <w:rPr>
-          <w:rFonts w:ascii="CMU Bright" w:hAnsi="CMU Bright" w:cs="CMU Bright"/>
-          <w:b/>
-          <w:bCs/>
-          <w:sz w:val="28"/>
-          <w:szCs w:val="28"/>
-        </w:rPr>
-        <w:t>3</w:t>
-      </w:r>
-      <w:r>
-        <w:rPr>
-          <w:rFonts w:ascii="CMU Bright" w:hAnsi="CMU Bright" w:cs="CMU Bright"/>
-          <w:b/>
-          <w:bCs/>
-          <w:sz w:val="28"/>
-          <w:szCs w:val="28"/>
-        </w:rPr>
-        <w:t xml:space="preserve">. </w:t>
-      </w:r>
-    </w:p>
-    <w:p>
-      <w:pPr>
-        <w:spacing w:after="0" w:line="240" w:lineRule="auto"/>
-        <w:rPr>
-          <w:rFonts w:ascii="CMU Bright" w:hAnsi="CMU Bright" w:cs="CMU Bright"/>
-          <w:b/>
-          <w:bCs/>
-          <w:sz w:val="24"/>
-          <w:szCs w:val="24"/>
-        </w:rPr>
-      </w:pPr>
-      <w:r>
-        <w:rPr>
-          <w:rFonts w:ascii="CMU Bright" w:hAnsi="CMU Bright" w:cs="CMU Bright"/>
-          <w:b/>
-          <w:bCs/>
-          <w:sz w:val="24"/>
-          <w:szCs w:val="24"/>
-        </w:rPr>
-        <w:t>3.1 Answers</w:t>
-      </w:r>
-    </w:p>
-    <w:p>
-      <w:pPr>
-        <w:spacing w:after="0" w:line="240" w:lineRule="auto"/>
-        <w:rPr>
-          <w:rFonts w:ascii="CMU Bright" w:hAnsi="CMU Bright" w:cs="CMU Bright"/>
-          <w:b/>
-          <w:bCs/>
-        </w:rPr>
-      </w:pPr>
-      <w:r>
-        <w:rPr>
-          <w:rFonts w:ascii="CMU Bright" w:hAnsi="CMU Bright" w:cs="CMU Bright"/>
-          <w:b/>
-          <w:bCs/>
-        </w:rPr>
-        <w:t>a) Each library has multiple copies of each book. Based on all the books (treat</w:t>
-      </w:r>
-    </w:p>
-    <w:p>
-      <w:pPr>
-        <w:spacing w:after="0" w:line="240" w:lineRule="auto"/>
-        <w:rPr>
-          <w:rFonts w:ascii="CMU Bright" w:hAnsi="CMU Bright" w:cs="CMU Bright"/>
-          <w:b/>
-          <w:bCs/>
-        </w:rPr>
-      </w:pPr>
-      <w:r>
-        <w:rPr>
-          <w:rFonts w:ascii="CMU Bright" w:hAnsi="CMU Bright" w:cs="CMU Bright"/>
-          <w:b/>
-          <w:bCs/>
-        </w:rPr>
-        <w:t>the counts of the 100 books as a feature vector for each of the libraries), compute the</w:t>
-      </w:r>
-    </w:p>
-    <w:p>
-      <w:pPr>
-        <w:spacing w:after="0" w:line="240" w:lineRule="auto"/>
-        <w:rPr>
-          <w:rFonts w:ascii="CMU Bright" w:hAnsi="CMU Bright" w:cs="CMU Bright"/>
-          <w:b/>
-          <w:bCs/>
-        </w:rPr>
-      </w:pPr>
-      <w:r>
-        <w:rPr>
-          <w:rFonts w:ascii="CMU Bright" w:hAnsi="CMU Bright" w:cs="CMU Bright"/>
-          <w:b/>
-          <w:bCs/>
-        </w:rPr>
-        <w:t>Minkowski distance of the vectors for CML and CBL with regard to different h values:</w:t>
-      </w:r>
-    </w:p>
-    <w:p>
-      <w:pPr>
-        <w:spacing w:after="0" w:line="240" w:lineRule="auto"/>
-        <w:rPr>
-          <w:rFonts w:ascii="CMU Bright" w:hAnsi="CMU Bright" w:cs="CMU Bright"/>
-        </w:rPr>
-      </w:pPr>
-      <w:r>
-        <w:rPr>
-          <w:rFonts w:ascii="CMU Bright" w:hAnsi="CMU Bright" w:cs="CMU Bright"/>
-        </w:rPr>
-        <w:t xml:space="preserve">i)  </w:t>
-      </w:r>
-      <w:r>
-        <w:rPr>
-          <w:rFonts w:ascii="CMU Bright" w:hAnsi="CMU Bright" w:cs="CMU Bright"/>
-        </w:rPr>
-        <w:tab/>
-        <w:t xml:space="preserve"> 6152.0</w:t>
-      </w:r>
-    </w:p>
-    <w:p>
-      <w:pPr>
-        <w:spacing w:after="0" w:line="240" w:lineRule="auto"/>
-        <w:rPr>
-          <w:rFonts w:ascii="CMU Bright" w:hAnsi="CMU Bright" w:cs="CMU Bright"/>
-        </w:rPr>
-      </w:pPr>
-      <w:r>
-        <w:rPr>
-          <w:rFonts w:ascii="CMU Bright" w:hAnsi="CMU Bright" w:cs="CMU Bright"/>
-        </w:rPr>
-        <w:t xml:space="preserve">ii)  </w:t>
-      </w:r>
-      <w:r>
-        <w:rPr>
-          <w:rFonts w:ascii="CMU Bright" w:hAnsi="CMU Bright" w:cs="CMU Bright"/>
-        </w:rPr>
-        <w:tab/>
-        <w:t xml:space="preserve"> 715.3278968417211</w:t>
-      </w:r>
-    </w:p>
-    <w:p>
-      <w:pPr>
-        <w:spacing w:after="0" w:line="240" w:lineRule="auto"/>
-        <w:rPr>
-          <w:rFonts w:ascii="CMU Bright" w:hAnsi="CMU Bright" w:cs="CMU Bright"/>
-        </w:rPr>
-      </w:pPr>
-      <w:r>
-        <w:rPr>
-          <w:rFonts w:ascii="CMU Bright" w:hAnsi="CMU Bright" w:cs="CMU Bright"/>
-        </w:rPr>
-        <w:t xml:space="preserve">iii)  </w:t>
-      </w:r>
-      <w:r>
-        <w:rPr>
-          <w:rFonts w:ascii="CMU Bright" w:hAnsi="CMU Bright" w:cs="CMU Bright"/>
-        </w:rPr>
-        <w:tab/>
-        <w:t xml:space="preserve"> 170.0</w:t>
-      </w:r>
-    </w:p>
-    <w:p>
-      <w:pPr>
-        <w:spacing w:after="0" w:line="240" w:lineRule="auto"/>
-        <w:rPr>
-          <w:rFonts w:ascii="CMU Bright" w:hAnsi="CMU Bright" w:cs="CMU Bright"/>
-          <w:b/>
-          <w:bCs/>
-        </w:rPr>
-      </w:pPr>
-    </w:p>
-    <w:p>
-      <w:pPr>
-        <w:spacing w:after="0" w:line="240" w:lineRule="auto"/>
-        <w:rPr>
-          <w:rFonts w:ascii="CMU Bright" w:hAnsi="CMU Bright" w:cs="CMU Bright"/>
-          <w:b/>
-          <w:bCs/>
-        </w:rPr>
-      </w:pPr>
-      <w:r>
-        <w:rPr>
-          <w:rFonts w:ascii="CMU Bright" w:hAnsi="CMU Bright" w:cs="CMU Bright"/>
-          <w:b/>
-          <w:bCs/>
-        </w:rPr>
-        <w:t>b) Compute the cosine similarity between the feature vectors for CML and CBL.</w:t>
-      </w:r>
-    </w:p>
-    <w:p>
-      <w:pPr>
-        <w:spacing w:after="0" w:line="240" w:lineRule="auto"/>
-        <w:rPr>
-          <w:rFonts w:ascii="CMU Bright" w:hAnsi="CMU Bright" w:cs="CMU Bright"/>
-        </w:rPr>
-      </w:pPr>
-      <w:r>
-        <w:rPr>
-          <w:rFonts w:ascii="CMU Bright" w:hAnsi="CMU Bright" w:cs="CMU Bright"/>
-        </w:rPr>
-        <w:t>Cosine similarity:  0.8414040256623079</w:t>
-      </w:r>
-    </w:p>
-    <w:p>
-      <w:pPr>
-        <w:spacing w:after="0" w:line="240" w:lineRule="auto"/>
-        <w:rPr>
-          <w:rFonts w:ascii="CMU Bright" w:hAnsi="CMU Bright" w:cs="CMU Bright"/>
-          <w:i/>
-          <w:iCs/>
-        </w:rPr>
-      </w:pPr>
-    </w:p>
-    <w:p>
-      <w:pPr>
-        <w:spacing w:after="0" w:line="240" w:lineRule="auto"/>
-        <w:rPr>
-          <w:rFonts w:ascii="CMU Bright" w:hAnsi="CMU Bright" w:cs="CMU Bright"/>
-          <w:b/>
-          <w:bCs/>
-        </w:rPr>
-      </w:pPr>
-      <w:r>
-        <w:rPr>
-          <w:rFonts w:ascii="CMU Bright" w:hAnsi="CMU Bright" w:cs="CMU Bright"/>
-          <w:b/>
-          <w:bCs/>
-        </w:rPr>
-        <w:t>c) Compute the Kullback-Leibler (KL) divergence between CML and CBL</w:t>
-      </w:r>
-    </w:p>
-    <w:p>
-      <w:pPr>
-        <w:spacing w:after="0" w:line="240" w:lineRule="auto"/>
-        <w:rPr>
-          <w:rFonts w:ascii="CMU Bright" w:hAnsi="CMU Bright" w:cs="CMU Bright"/>
-        </w:rPr>
-      </w:pPr>
-      <w:r>
-        <w:rPr>
-          <w:rFonts w:ascii="CMU Bright" w:hAnsi="CMU Bright" w:cs="CMU Bright"/>
-        </w:rPr>
-        <w:t>KL(CML || CBL):  21.756826983085165</w:t>
-      </w:r>
-    </w:p>
-    <w:p>
-      <w:pPr>
-        <w:spacing w:after="0" w:line="240" w:lineRule="auto"/>
-        <w:rPr>
-          <w:rFonts w:ascii="CMU Bright" w:hAnsi="CMU Bright" w:cs="CMU Bright"/>
-        </w:rPr>
-      </w:pPr>
-      <w:r>
-        <w:rPr>
-          <w:rFonts w:ascii="CMU Bright" w:hAnsi="CMU Bright" w:cs="CMU Bright"/>
-        </w:rPr>
-        <w:t>KL(CBL || CML):  52.49932615197238</w:t>
-      </w:r>
-    </w:p>
-    <w:p>
-      <w:pPr>
-        <w:spacing w:after="0" w:line="240" w:lineRule="auto"/>
-        <w:rPr>
-          <w:rFonts w:ascii="CMU Bright" w:hAnsi="CMU Bright" w:cs="CMU Bright"/>
-          <w:b/>
-          <w:bCs/>
-        </w:rPr>
-      </w:pPr>
-    </w:p>
-    <w:p>
-      <w:pPr>
-        <w:spacing w:after="0" w:line="240" w:lineRule="auto"/>
-        <w:rPr>
-          <w:rFonts w:ascii="CMU Bright" w:hAnsi="CMU Bright" w:cs="CMU Bright"/>
-          <w:b/>
-          <w:bCs/>
-          <w:sz w:val="24"/>
-          <w:szCs w:val="24"/>
-        </w:rPr>
-      </w:pPr>
-      <w:r>
-        <w:rPr>
-          <w:rFonts w:ascii="CMU Bright" w:hAnsi="CMU Bright" w:cs="CMU Bright"/>
-          <w:b/>
-          <w:bCs/>
-          <w:sz w:val="24"/>
-          <w:szCs w:val="24"/>
-        </w:rPr>
-        <w:t>3.2 Explanation</w:t>
-      </w:r>
-    </w:p>
-    <w:p>
-      <w:pPr>
-        <w:spacing w:after="0" w:line="240" w:lineRule="auto"/>
-        <w:rPr>
-          <w:rFonts w:ascii="CMU Bright" w:hAnsi="CMU Bright" w:cs="CMU Bright"/>
-          <w:b/>
-          <w:bCs/>
-          <w:sz w:val="24"/>
-          <w:szCs w:val="24"/>
-        </w:rPr>
-      </w:pPr>
-      <w:r>
-        <w:rPr>
-          <w:rFonts w:ascii="CMU Bright" w:hAnsi="CMU Bright" w:cs="CMU Bright"/>
-          <w:b/>
-          <w:bCs/>
-          <w:sz w:val="24"/>
-          <w:szCs w:val="24"/>
-        </w:rPr>
-        <w:t>3.3 Code</w:t>
-      </w:r>
-      <w:r>
-        <w:rPr>
-          <w:rFonts w:ascii="CMU Bright" w:hAnsi="CMU Bright" w:cs="CMU Bright"/>
-          <w:b/>
-          <w:bCs/>
-          <w:sz w:val="24"/>
-          <w:szCs w:val="24"/>
-        </w:rPr>
-        <w:t xml:space="preserve"> </w:t>
-      </w:r>
-      <w:r>
-        <w:rPr>
-          <w:rFonts w:ascii="CMU Bright" w:hAnsi="CMU Bright" w:cs="CMU Bright"/>
-          <w:b/>
-          <w:bCs/>
-        </w:rPr>
-        <w:t>(Not including print statements)</w:t>
-      </w:r>
-    </w:p>
-    <w:p>
-      <w:pPr>
-        <w:spacing w:after="0" w:line="240" w:lineRule="auto"/>
-        <w:rPr>
-          <w:rFonts w:ascii="CMU Bright" w:hAnsi="CMU Bright" w:cs="CMU Bright"/>
-          <w:b/>
-          <w:bCs/>
-          <w:sz w:val="24"/>
-          <w:szCs w:val="24"/>
-        </w:rPr>
-      </w:pPr>
-      <w:r>
-        <w:rPr>
-          <w:rFonts w:ascii="CMU Bright" w:hAnsi="CMU Bright" w:cs="CMU Bright"/>
-          <w:b/>
-          <w:bCs/>
-          <w:sz w:val="24"/>
-          <w:szCs w:val="24"/>
-        </w:rPr>
-        <w:t>3.4 Terminal Output</w:t>
-      </w:r>
-    </w:p>
-    <w:p>
-      <w:pPr>
-        <w:rPr>
-          <w:rFonts w:ascii="CMU Bright" w:hAnsi="CMU Bright" w:cs="CMU Bright"/>
-        </w:rPr>
-      </w:pPr>
-      <w:r>
-        <w:rPr>
-          <w:rFonts w:ascii="CMU Bright" w:hAnsi="CMU Bright" w:cs="CMU Bright"/>
-        </w:rPr>
-        <w:br w:type="page"/>
-      </w:r>
-    </w:p>
-    <w:p>
-      <w:pPr>
-        <w:spacing w:after="0" w:line="240" w:lineRule="auto"/>
-        <w:rPr>
-          <w:rFonts w:ascii="CMU Bright" w:hAnsi="CMU Bright" w:cs="CMU Bright"/>
-          <w:b/>
-          <w:bCs/>
-        </w:rPr>
-      </w:pPr>
-    </w:p>
-    <w:p>
-      <w:pPr>
-        <w:spacing w:after="0" w:line="240" w:lineRule="auto"/>
-        <w:rPr>
-          <w:rFonts w:ascii="CMU Bright" w:hAnsi="CMU Bright" w:cs="CMU Bright"/>
-          <w:b/>
-          <w:bCs/>
-          <w:sz w:val="28"/>
-          <w:szCs w:val="28"/>
-        </w:rPr>
-      </w:pPr>
-      <w:r>
-        <w:rPr>
-          <w:rFonts w:ascii="CMU Bright" w:hAnsi="CMU Bright" w:cs="CMU Bright"/>
-          <w:b/>
-          <w:bCs/>
-          <w:sz w:val="28"/>
-          <w:szCs w:val="28"/>
-        </w:rPr>
-        <w:t xml:space="preserve">Question </w:t>
-      </w:r>
-      <w:r>
-        <w:rPr>
-          <w:rFonts w:ascii="CMU Bright" w:hAnsi="CMU Bright" w:cs="CMU Bright"/>
-          <w:b/>
-          <w:bCs/>
-          <w:sz w:val="28"/>
-          <w:szCs w:val="28"/>
-        </w:rPr>
-        <w:t>4</w:t>
-      </w:r>
-      <w:r>
-        <w:rPr>
-          <w:rFonts w:ascii="CMU Bright" w:hAnsi="CMU Bright" w:cs="CMU Bright"/>
-          <w:b/>
-          <w:bCs/>
-          <w:sz w:val="28"/>
-          <w:szCs w:val="28"/>
-        </w:rPr>
-        <w:t xml:space="preserve">. </w:t>
-      </w:r>
-    </w:p>
-    <w:p>
-      <w:pPr>
-        <w:spacing w:after="0" w:line="240" w:lineRule="auto"/>
-        <w:rPr>
-          <w:rFonts w:ascii="CMU Bright" w:hAnsi="CMU Bright" w:cs="CMU Bright"/>
-          <w:b/>
-          <w:bCs/>
-          <w:sz w:val="24"/>
-          <w:szCs w:val="24"/>
-        </w:rPr>
-      </w:pPr>
-      <w:r>
-        <w:rPr>
-          <w:rFonts w:ascii="CMU Bright" w:hAnsi="CMU Bright" w:cs="CMU Bright"/>
-          <w:b/>
-          <w:bCs/>
-          <w:sz w:val="24"/>
-          <w:szCs w:val="24"/>
-        </w:rPr>
-        <w:t>4.1 Answers</w:t>
-      </w:r>
-    </w:p>
-    <w:p>
-      <w:pPr>
-        <w:spacing w:after="0" w:line="240" w:lineRule="auto"/>
-        <w:rPr>
-          <w:rFonts w:ascii="CMU Bright" w:hAnsi="CMU Bright" w:cs="CMU Bright"/>
-          <w:b/>
-          <w:bCs/>
-        </w:rPr>
-      </w:pPr>
-      <w:r>
-        <w:rPr>
-          <w:rFonts w:ascii="CMU Bright" w:hAnsi="CMU Bright" w:cs="CMU Bright"/>
-          <w:b/>
-          <w:bCs/>
-        </w:rPr>
-        <w:t>a) Calculate the distance between the binary attributes Buy Beer and Buy Diaper</w:t>
-      </w:r>
-    </w:p>
-    <w:p>
-      <w:pPr>
-        <w:spacing w:after="0" w:line="240" w:lineRule="auto"/>
-        <w:rPr>
-          <w:rFonts w:ascii="CMU Bright" w:hAnsi="CMU Bright" w:cs="CMU Bright"/>
-          <w:b/>
-          <w:bCs/>
-        </w:rPr>
-      </w:pPr>
-      <w:r>
-        <w:rPr>
-          <w:rFonts w:ascii="CMU Bright" w:hAnsi="CMU Bright" w:cs="CMU Bright"/>
-          <w:b/>
-          <w:bCs/>
-        </w:rPr>
-        <w:t>by assuming they are symmetric binary variables.</w:t>
-      </w:r>
-    </w:p>
-    <w:p>
-      <w:pPr>
-        <w:spacing w:after="0" w:line="240" w:lineRule="auto"/>
-        <w:rPr>
-          <w:rFonts w:ascii="CMU Bright" w:hAnsi="CMU Bright" w:cs="CMU Bright"/>
-        </w:rPr>
-      </w:pPr>
-      <w:r>
-        <w:rPr>
-          <w:rFonts w:ascii="CMU Bright" w:hAnsi="CMU Bright" w:cs="CMU Bright"/>
-        </w:rPr>
-        <w:t>Distance:  0.015691868758915834</w:t>
-      </w:r>
-    </w:p>
-    <w:p>
-      <w:pPr>
-        <w:spacing w:after="0" w:line="240" w:lineRule="auto"/>
-        <w:rPr>
-          <w:rFonts w:ascii="CMU Bright" w:hAnsi="CMU Bright" w:cs="CMU Bright"/>
-        </w:rPr>
-      </w:pPr>
-    </w:p>
-    <w:p>
-      <w:pPr>
-        <w:spacing w:after="0" w:line="240" w:lineRule="auto"/>
-        <w:rPr>
-          <w:rFonts w:ascii="CMU Bright" w:hAnsi="CMU Bright" w:cs="CMU Bright"/>
-          <w:b/>
-          <w:bCs/>
-        </w:rPr>
-      </w:pPr>
-      <w:r>
-        <w:rPr>
-          <w:rFonts w:ascii="CMU Bright" w:hAnsi="CMU Bright" w:cs="CMU Bright"/>
-          <w:b/>
-          <w:bCs/>
-        </w:rPr>
-        <w:t>b) Calculate the distance between the binary attributes Buy Beer and Buy Diaper</w:t>
-      </w:r>
-    </w:p>
-    <w:p>
-      <w:pPr>
-        <w:spacing w:after="0" w:line="240" w:lineRule="auto"/>
-        <w:rPr>
-          <w:rFonts w:ascii="CMU Bright" w:hAnsi="CMU Bright" w:cs="CMU Bright"/>
-          <w:b/>
-          <w:bCs/>
-        </w:rPr>
-      </w:pPr>
-      <w:r>
-        <w:rPr>
-          <w:rFonts w:ascii="CMU Bright" w:hAnsi="CMU Bright" w:cs="CMU Bright"/>
-          <w:b/>
-          <w:bCs/>
-        </w:rPr>
-        <w:t>by assuming they are symmetric binary variables.</w:t>
-      </w:r>
-    </w:p>
-    <w:p>
-      <w:pPr>
-        <w:spacing w:after="0" w:line="240" w:lineRule="auto"/>
-        <w:rPr>
-          <w:rFonts w:ascii="CMU Bright" w:hAnsi="CMU Bright" w:cs="CMU Bright"/>
-        </w:rPr>
-      </w:pPr>
-      <w:r>
-        <w:rPr>
-          <w:rFonts w:ascii="CMU Bright" w:hAnsi="CMU Bright" w:cs="CMU Bright"/>
-        </w:rPr>
-        <w:t>Jaccard Coefficient :  0.7317073170731707</w:t>
-      </w:r>
-    </w:p>
-    <w:p>
-      <w:pPr>
-        <w:spacing w:after="0" w:line="240" w:lineRule="auto"/>
-        <w:rPr>
-          <w:rFonts w:ascii="CMU Bright" w:hAnsi="CMU Bright" w:cs="CMU Bright"/>
-        </w:rPr>
-      </w:pPr>
-    </w:p>
-    <w:p>
-      <w:pPr>
-        <w:spacing w:after="0" w:line="240" w:lineRule="auto"/>
-        <w:rPr>
-          <w:rFonts w:ascii="CMU Bright" w:hAnsi="CMU Bright" w:cs="CMU Bright"/>
-          <w:b/>
-          <w:bCs/>
-        </w:rPr>
-      </w:pPr>
-      <w:r>
-        <w:rPr>
-          <w:rFonts w:ascii="CMU Bright" w:hAnsi="CMU Bright" w:cs="CMU Bright"/>
-          <w:b/>
-          <w:bCs/>
-        </w:rPr>
-        <w:t>c) Compute the χ2 statistic for the contingency table.</w:t>
-      </w:r>
-    </w:p>
-    <w:p>
-      <w:pPr>
-        <w:spacing w:after="0" w:line="240" w:lineRule="auto"/>
-        <w:rPr>
-          <w:rFonts w:ascii="CMU Bright" w:hAnsi="CMU Bright" w:cs="CMU Bright"/>
-        </w:rPr>
-      </w:pPr>
-      <w:r>
-        <w:rPr>
-          <w:rFonts w:ascii="CMU Bright" w:hAnsi="CMU Bright" w:cs="CMU Bright"/>
-        </w:rPr>
-        <w:t>χ2:  2450.716326822006</w:t>
-      </w:r>
-    </w:p>
-    <w:p>
-      <w:pPr>
-        <w:spacing w:after="0" w:line="240" w:lineRule="auto"/>
-        <w:rPr>
-          <w:rFonts w:ascii="CMU Bright" w:hAnsi="CMU Bright" w:cs="CMU Bright"/>
-        </w:rPr>
-      </w:pPr>
-    </w:p>
-    <w:p>
-      <w:pPr>
-        <w:spacing w:after="0" w:line="240" w:lineRule="auto"/>
-        <w:rPr>
-          <w:rFonts w:ascii="CMU Bright" w:hAnsi="CMU Bright" w:cs="CMU Bright"/>
-          <w:b/>
-          <w:bCs/>
-        </w:rPr>
-      </w:pPr>
-      <w:r>
-        <w:rPr>
-          <w:rFonts w:ascii="CMU Bright" w:hAnsi="CMU Bright" w:cs="CMU Bright"/>
-          <w:b/>
-          <w:bCs/>
-        </w:rPr>
-        <w:t>d) Consider a hypothesis test based on the χ2 statistic where the null hypothesis</w:t>
-      </w:r>
-    </w:p>
-    <w:p>
-      <w:pPr>
-        <w:spacing w:after="0" w:line="240" w:lineRule="auto"/>
-        <w:rPr>
-          <w:rFonts w:ascii="CMU Bright" w:hAnsi="CMU Bright" w:cs="CMU Bright"/>
-          <w:b/>
-          <w:bCs/>
-        </w:rPr>
-      </w:pPr>
-      <w:r>
-        <w:rPr>
-          <w:rFonts w:ascii="CMU Bright" w:hAnsi="CMU Bright" w:cs="CMU Bright"/>
-          <w:b/>
-          <w:bCs/>
-        </w:rPr>
-        <w:t>is that Buy Beer and Buy Diaper are independent? Can you reject the null hypothesis?</w:t>
-      </w:r>
-    </w:p>
-    <w:p>
-      <w:pPr>
-        <w:spacing w:after="0" w:line="240" w:lineRule="auto"/>
-        <w:rPr>
-          <w:rFonts w:ascii="CMU Bright" w:hAnsi="CMU Bright" w:cs="CMU Bright"/>
-          <w:b/>
-          <w:bCs/>
-          <w:i/>
-          <w:iCs/>
-        </w:rPr>
-      </w:pPr>
-      <w:r>
-        <w:rPr>
-          <w:rFonts w:ascii="CMU Bright" w:hAnsi="CMU Bright" w:cs="CMU Bright"/>
-          <w:b/>
-          <w:bCs/>
-          <w:i/>
-          <w:iCs/>
-        </w:rPr>
-        <w:t>at a significance level of α = 0.05? Explain your answer, and mention the degrees</w:t>
-      </w:r>
-    </w:p>
-    <w:p>
-      <w:pPr>
-        <w:spacing w:after="0" w:line="240" w:lineRule="auto"/>
-        <w:rPr>
-          <w:rFonts w:ascii="CMU Bright" w:hAnsi="CMU Bright" w:cs="CMU Bright"/>
-          <w:b/>
-          <w:bCs/>
-          <w:i/>
-          <w:iCs/>
-        </w:rPr>
-      </w:pPr>
-      <w:r>
-        <w:rPr>
-          <w:rFonts w:ascii="CMU Bright" w:hAnsi="CMU Bright" w:cs="CMU Bright"/>
-          <w:b/>
-          <w:bCs/>
-          <w:i/>
-          <w:iCs/>
-        </w:rPr>
-        <w:t>of freedom used for the hypothesis test.</w:t>
-      </w:r>
-    </w:p>
-    <w:p>
-      <w:pPr>
-        <w:spacing w:after="0" w:line="240" w:lineRule="auto"/>
-        <w:rPr>
-          <w:rFonts w:ascii="CMU Bright" w:hAnsi="CMU Bright" w:cs="CMU Bright"/>
-        </w:rPr>
-      </w:pPr>
-      <w:r>
-        <w:rPr>
-          <w:rFonts w:ascii="CMU Bright" w:hAnsi="CMU Bright" w:cs="CMU Bright"/>
-        </w:rPr>
-        <w:t>If the value was more than 0.05 we could not reject the null hypothesis</w:t>
-      </w:r>
-    </w:p>
-    <w:p>
-      <w:pPr>
-        <w:spacing w:after="0" w:line="240" w:lineRule="auto"/>
-        <w:rPr>
-          <w:rFonts w:ascii="CMU Bright" w:hAnsi="CMU Bright" w:cs="CMU Bright"/>
-        </w:rPr>
-      </w:pPr>
-      <w:r>
-        <w:rPr>
-          <w:rFonts w:ascii="CMU Bright" w:hAnsi="CMU Bright" w:cs="CMU Bright"/>
-        </w:rPr>
-        <w:t>The value based on info given was:  0.0</w:t>
-      </w:r>
-    </w:p>
-    <w:p>
-      <w:pPr>
-        <w:spacing w:after="0" w:line="240" w:lineRule="auto"/>
-        <w:rPr>
-          <w:rFonts w:ascii="CMU Bright" w:hAnsi="CMU Bright" w:cs="CMU Bright"/>
-        </w:rPr>
-      </w:pPr>
-      <w:r>
-        <w:rPr>
-          <w:rFonts w:ascii="CMU Bright" w:hAnsi="CMU Bright" w:cs="CMU Bright"/>
-        </w:rPr>
-        <w:t>We were able to reject</w:t>
-      </w:r>
-    </w:p>
-    <w:p>
-      <w:pPr>
-        <w:spacing w:after="0" w:line="240" w:lineRule="auto"/>
-        <w:rPr>
-          <w:rFonts w:ascii="CMU Bright" w:hAnsi="CMU Bright" w:cs="CMU Bright"/>
-        </w:rPr>
-      </w:pPr>
-      <w:r>
-        <w:rPr>
-          <w:rFonts w:ascii="CMU Bright" w:hAnsi="CMU Bright" w:cs="CMU Bright"/>
-        </w:rPr>
-        <w:t>P value:  0.0</w:t>
-      </w:r>
-    </w:p>
-    <w:p>
-      <w:pPr>
-        <w:spacing w:after="0" w:line="240" w:lineRule="auto"/>
-        <w:rPr>
-          <w:rFonts w:ascii="CMU Bright" w:hAnsi="CMU Bright" w:cs="CMU Bright"/>
-        </w:rPr>
-      </w:pPr>
-      <w:r>
-        <w:rPr>
-          <w:rFonts w:ascii="CMU Bright" w:hAnsi="CMU Bright" w:cs="CMU Bright"/>
-        </w:rPr>
-        <w:t>Deg of freedom:  1</w:t>
-      </w:r>
-    </w:p>
-    <w:p>
-      <w:pPr>
-        <w:spacing w:after="0" w:line="240" w:lineRule="auto"/>
-        <w:rPr>
-          <w:rFonts w:ascii="CMU Bright" w:hAnsi="CMU Bright" w:cs="CMU Bright"/>
-        </w:rPr>
-      </w:pPr>
-    </w:p>
-    <w:p>
-      <w:pPr>
-        <w:spacing w:after="0" w:line="240" w:lineRule="auto"/>
-        <w:rPr>
-          <w:rFonts w:ascii="CMU Bright" w:hAnsi="CMU Bright" w:cs="CMU Bright"/>
-          <w:b/>
-          <w:bCs/>
-          <w:sz w:val="24"/>
-          <w:szCs w:val="24"/>
-        </w:rPr>
-      </w:pPr>
-      <w:r>
-        <w:rPr>
-          <w:rFonts w:ascii="CMU Bright" w:hAnsi="CMU Bright" w:cs="CMU Bright"/>
-          <w:b/>
-          <w:bCs/>
-          <w:sz w:val="24"/>
-          <w:szCs w:val="24"/>
-        </w:rPr>
-        <w:t>4.2 Explanation</w:t>
-      </w:r>
-      <w:r>
-        <w:rPr>
-          <w:rFonts w:ascii="CMU Bright" w:hAnsi="CMU Bright" w:cs="CMU Bright"/>
-          <w:b/>
-          <w:bCs/>
-          <w:sz w:val="24"/>
-          <w:szCs w:val="24"/>
-        </w:rPr>
-        <w:t xml:space="preserve"> and Equations</w:t>
-      </w:r>
-    </w:p>
-    <w:p>
-      <w:pPr>
-        <w:pStyle w:val="ListParagraph"/>
-        <w:numPr>
-          <w:ilvl w:val="0"/>
-          <w:numId w:val="7"/>
-        </w:numPr>
-        <w:spacing w:after="0" w:line="240" w:lineRule="auto"/>
-        <w:rPr>
-          <w:rFonts w:ascii="CMU Bright" w:hAnsi="CMU Bright" w:cs="CMU Bright"/>
-          <w:sz w:val="24"/>
-          <w:szCs w:val="24"/>
-        </w:rPr>
-      </w:pPr>
-      <w:r>
-        <w:rPr>
-          <w:rFonts w:ascii="CMU Bright" w:hAnsi="CMU Bright" w:cs="CMU Bright"/>
-          <w:sz w:val="24"/>
-          <w:szCs w:val="24"/>
-        </w:rPr>
-        <w:t>This</w:t>
-      </w:r>
-      <w:r>
-        <w:rPr>
-          <w:rFonts w:ascii="CMU Bright" w:hAnsi="CMU Bright" w:cs="CMU Bright"/>
-          <w:sz w:val="24"/>
-          <w:szCs w:val="24"/>
-        </w:rPr>
-        <w:t xml:space="preserve"> was done without using any library. First, I added the items then I divided by the sum of the entire array. </w:t>
-      </w:r>
-    </w:p>
-    <w:p>
-      <w:pPr>
-        <w:pStyle w:val="ListParagraph"/>
-        <w:numPr>
-          <w:ilvl w:val="0"/>
-          <w:numId w:val="7"/>
-        </w:numPr>
-        <w:spacing w:after="0" w:line="240" w:lineRule="auto"/>
-        <w:rPr>
-          <w:rFonts w:ascii="CMU Bright" w:hAnsi="CMU Bright" w:cs="CMU Bright"/>
-          <w:sz w:val="24"/>
-          <w:szCs w:val="24"/>
-        </w:rPr>
-      </w:pPr>
-      <w:r>
-        <w:rPr>
-          <w:rFonts w:ascii="CMU Bright" w:hAnsi="CMU Bright" w:cs="CMU Bright"/>
-          <w:sz w:val="24"/>
-          <w:szCs w:val="24"/>
-        </w:rPr>
-        <w:t>The Jaccard Coefficient between buying beer and diaper was done with this equation.</w:t>
-      </w:r>
-    </w:p>
-    <w:p>
-      <w:pPr>
-        <w:pStyle w:val="ListParagraph"/>
-        <w:spacing w:after="0" w:line="240" w:lineRule="auto"/>
-        <w:rPr>
-          <w:rFonts w:ascii="CMU Bright" w:hAnsi="CMU Bright" w:cs="CMU Bright"/>
-          <w:sz w:val="24"/>
-          <w:szCs w:val="24"/>
-        </w:rPr>
-      </w:pPr>
-    </w:p>
-    <w:p>
-      <w:pPr>
-        <w:pStyle w:val="ListParagraph"/>
-        <w:spacing w:after="0" w:line="240" w:lineRule="auto"/>
-        <w:rPr>
-          <w:rFonts w:ascii="CMU Bright" w:hAnsi="CMU Bright" w:cs="CMU Bright"/>
-          <w:sz w:val="24"/>
-          <w:szCs w:val="24"/>
-        </w:rPr>
-      </w:pPr>
-      <w:r>
-        <w:rPr>
-          <w:rFonts w:ascii="CMU Bright" w:hAnsi="CMU Bright" w:cs="CMU Bright"/>
-          <w:sz w:val="24"/>
-          <w:szCs w:val="24"/>
-        </w:rPr>
-        <w:t>Which translates to</w:t>
-      </w:r>
-      <w:r>
-        <w:rPr>
-          <w:rFonts w:ascii="CMU Bright" w:hAnsi="CMU Bright" w:cs="CMU Bright"/>
+        <w:rPr>
+          <w:rFonts w:ascii="CMU Bright" w:hAnsi="CMU Bright" w:cs="CMU Bright"/>
+        </w:rPr>
+      </w:pPr>
+      <w:r>
+        <w:rPr>
           <w:noProof/>
-          <w:sz w:val="24"/>
-          <w:szCs w:val="24"/>
         </w:rPr>
         <w:drawing>
-          <wp:inline distT="0" distB="0" distL="0" distR="0" wp14:anchorId="595E3F58" wp14:editId="16079EDD">
-            <wp:extent cx="2615979" cy="507578"/>
-            <wp:effectExtent l="0" t="0" r="0" b="6985"/>
-            <wp:docPr id="6" name="Picture 6"/>
+          <wp:inline distT="0" distB="0" distL="0" distR="0" wp14:anchorId="45A58277" wp14:editId="798AD62F">
+            <wp:extent cx="4468633" cy="2321684"/>
+            <wp:effectExtent l="0" t="0" r="8255" b="2540"/>
+            <wp:docPr id="12" name="Picture 12"/>
             <wp:cNvGraphicFramePr>
               <a:graphicFrameLocks xmlns:a="http://schemas.openxmlformats.org/drawingml/2006/main" noChangeAspect="1"/>
             </wp:cNvGraphicFramePr>
@@ -2472,23 +1798,36 @@
               <a:graphicData uri="http://schemas.openxmlformats.org/drawingml/2006/picture">
                 <pic:pic xmlns:pic="http://schemas.openxmlformats.org/drawingml/2006/picture">
                   <pic:nvPicPr>
-                    <pic:cNvPr id="1" name=""/>
-                    <pic:cNvPicPr/>
+                    <pic:cNvPr id="0" name="Picture 1"/>
+                    <pic:cNvPicPr>
+                      <a:picLocks noChangeAspect="1" noChangeArrowheads="1"/>
+                    </pic:cNvPicPr>
                   </pic:nvPicPr>
                   <pic:blipFill>
-                    <a:blip r:embed="rId12"/>
+                    <a:blip r:embed="rId12">
+                      <a:extLst>
+                        <a:ext uri="{28A0092B-C50C-407E-A947-70E740481C1C}">
+                          <a14:useLocalDpi xmlns:a14="http://schemas.microsoft.com/office/drawing/2010/main" val="0"/>
+                        </a:ext>
+                      </a:extLst>
+                    </a:blip>
+                    <a:srcRect/>
                     <a:stretch>
                       <a:fillRect/>
                     </a:stretch>
                   </pic:blipFill>
-                  <pic:spPr>
+                  <pic:spPr bwMode="auto">
                     <a:xfrm>
                       <a:off x="0" y="0"/>
-                      <a:ext cx="2784287" cy="540235"/>
+                      <a:ext cx="4491623" cy="2333629"/>
                     </a:xfrm>
                     <a:prstGeom prst="rect">
                       <a:avLst/>
                     </a:prstGeom>
+                    <a:noFill/>
+                    <a:ln>
+                      <a:noFill/>
+                    </a:ln>
                   </pic:spPr>
                 </pic:pic>
               </a:graphicData>
@@ -2499,6 +1838,416 @@
       <w:r>
         <w:rPr>
           <w:rFonts w:ascii="CMU Bright" w:hAnsi="CMU Bright" w:cs="CMU Bright"/>
+        </w:rPr>
+        <w:br w:type="page"/>
+      </w:r>
+    </w:p>
+    <w:p>
+      <w:pPr>
+        <w:spacing w:after="0" w:line="240" w:lineRule="auto"/>
+        <w:rPr>
+          <w:rFonts w:ascii="CMU Bright" w:hAnsi="CMU Bright" w:cs="CMU Bright"/>
+          <w:b/>
+          <w:bCs/>
+          <w:sz w:val="28"/>
+          <w:szCs w:val="28"/>
+        </w:rPr>
+      </w:pPr>
+      <w:r>
+        <w:rPr>
+          <w:rFonts w:ascii="CMU Bright" w:hAnsi="CMU Bright" w:cs="CMU Bright"/>
+          <w:b/>
+          <w:bCs/>
+          <w:sz w:val="28"/>
+          <w:szCs w:val="28"/>
+        </w:rPr>
+        <w:lastRenderedPageBreak/>
+        <w:t xml:space="preserve">Question </w:t>
+      </w:r>
+      <w:r>
+        <w:rPr>
+          <w:rFonts w:ascii="CMU Bright" w:hAnsi="CMU Bright" w:cs="CMU Bright"/>
+          <w:b/>
+          <w:bCs/>
+          <w:sz w:val="28"/>
+          <w:szCs w:val="28"/>
+        </w:rPr>
+        <w:t>3</w:t>
+      </w:r>
+      <w:r>
+        <w:rPr>
+          <w:rFonts w:ascii="CMU Bright" w:hAnsi="CMU Bright" w:cs="CMU Bright"/>
+          <w:b/>
+          <w:bCs/>
+          <w:sz w:val="28"/>
+          <w:szCs w:val="28"/>
+        </w:rPr>
+        <w:t xml:space="preserve">. </w:t>
+      </w:r>
+    </w:p>
+    <w:p>
+      <w:pPr>
+        <w:spacing w:after="0" w:line="240" w:lineRule="auto"/>
+        <w:rPr>
+          <w:rFonts w:ascii="CMU Bright" w:hAnsi="CMU Bright" w:cs="CMU Bright"/>
+          <w:b/>
+          <w:bCs/>
+          <w:sz w:val="24"/>
+          <w:szCs w:val="24"/>
+        </w:rPr>
+      </w:pPr>
+      <w:r>
+        <w:rPr>
+          <w:rFonts w:ascii="CMU Bright" w:hAnsi="CMU Bright" w:cs="CMU Bright"/>
+          <w:b/>
+          <w:bCs/>
+          <w:sz w:val="24"/>
+          <w:szCs w:val="24"/>
+        </w:rPr>
+        <w:t>3.1 Answers</w:t>
+      </w:r>
+    </w:p>
+    <w:p>
+      <w:pPr>
+        <w:spacing w:after="0" w:line="240" w:lineRule="auto"/>
+        <w:rPr>
+          <w:rFonts w:ascii="CMU Bright" w:hAnsi="CMU Bright" w:cs="CMU Bright"/>
+          <w:b/>
+          <w:bCs/>
+        </w:rPr>
+      </w:pPr>
+      <w:r>
+        <w:rPr>
+          <w:rFonts w:ascii="CMU Bright" w:hAnsi="CMU Bright" w:cs="CMU Bright"/>
+          <w:b/>
+          <w:bCs/>
+        </w:rPr>
+        <w:t>a) Each library has multiple copies of each book. Based on all the books (treat</w:t>
+      </w:r>
+    </w:p>
+    <w:p>
+      <w:pPr>
+        <w:spacing w:after="0" w:line="240" w:lineRule="auto"/>
+        <w:rPr>
+          <w:rFonts w:ascii="CMU Bright" w:hAnsi="CMU Bright" w:cs="CMU Bright"/>
+          <w:b/>
+          <w:bCs/>
+        </w:rPr>
+      </w:pPr>
+      <w:r>
+        <w:rPr>
+          <w:rFonts w:ascii="CMU Bright" w:hAnsi="CMU Bright" w:cs="CMU Bright"/>
+          <w:b/>
+          <w:bCs/>
+        </w:rPr>
+        <w:t>the counts of the 100 books as a feature vector for each of the libraries), compute the</w:t>
+      </w:r>
+    </w:p>
+    <w:p>
+      <w:pPr>
+        <w:spacing w:after="0" w:line="240" w:lineRule="auto"/>
+        <w:rPr>
+          <w:rFonts w:ascii="CMU Bright" w:hAnsi="CMU Bright" w:cs="CMU Bright"/>
+          <w:b/>
+          <w:bCs/>
+        </w:rPr>
+      </w:pPr>
+      <w:r>
+        <w:rPr>
+          <w:rFonts w:ascii="CMU Bright" w:hAnsi="CMU Bright" w:cs="CMU Bright"/>
+          <w:b/>
+          <w:bCs/>
+        </w:rPr>
+        <w:t>Minkowski distance of the vectors for CML and CBL with regard to different h values:</w:t>
+      </w:r>
+    </w:p>
+    <w:p>
+      <w:pPr>
+        <w:spacing w:after="0" w:line="240" w:lineRule="auto"/>
+        <w:rPr>
+          <w:rFonts w:ascii="CMU Bright" w:hAnsi="CMU Bright" w:cs="CMU Bright"/>
+        </w:rPr>
+      </w:pPr>
+      <w:r>
+        <w:rPr>
+          <w:rFonts w:ascii="CMU Bright" w:hAnsi="CMU Bright" w:cs="CMU Bright"/>
+        </w:rPr>
+        <w:t xml:space="preserve">i)  </w:t>
+      </w:r>
+      <w:r>
+        <w:rPr>
+          <w:rFonts w:ascii="CMU Bright" w:hAnsi="CMU Bright" w:cs="CMU Bright"/>
+        </w:rPr>
+        <w:tab/>
+        <w:t xml:space="preserve"> 6152.0</w:t>
+      </w:r>
+    </w:p>
+    <w:p>
+      <w:pPr>
+        <w:spacing w:after="0" w:line="240" w:lineRule="auto"/>
+        <w:rPr>
+          <w:rFonts w:ascii="CMU Bright" w:hAnsi="CMU Bright" w:cs="CMU Bright"/>
+        </w:rPr>
+      </w:pPr>
+      <w:r>
+        <w:rPr>
+          <w:rFonts w:ascii="CMU Bright" w:hAnsi="CMU Bright" w:cs="CMU Bright"/>
+        </w:rPr>
+        <w:t xml:space="preserve">ii)  </w:t>
+      </w:r>
+      <w:r>
+        <w:rPr>
+          <w:rFonts w:ascii="CMU Bright" w:hAnsi="CMU Bright" w:cs="CMU Bright"/>
+        </w:rPr>
+        <w:tab/>
+        <w:t xml:space="preserve"> 715.3278968417211</w:t>
+      </w:r>
+    </w:p>
+    <w:p>
+      <w:pPr>
+        <w:spacing w:after="0" w:line="240" w:lineRule="auto"/>
+        <w:rPr>
+          <w:rFonts w:ascii="CMU Bright" w:hAnsi="CMU Bright" w:cs="CMU Bright"/>
+        </w:rPr>
+      </w:pPr>
+      <w:r>
+        <w:rPr>
+          <w:rFonts w:ascii="CMU Bright" w:hAnsi="CMU Bright" w:cs="CMU Bright"/>
+        </w:rPr>
+        <w:t xml:space="preserve">iii)  </w:t>
+      </w:r>
+      <w:r>
+        <w:rPr>
+          <w:rFonts w:ascii="CMU Bright" w:hAnsi="CMU Bright" w:cs="CMU Bright"/>
+        </w:rPr>
+        <w:tab/>
+        <w:t xml:space="preserve"> 170.0</w:t>
+      </w:r>
+    </w:p>
+    <w:p>
+      <w:pPr>
+        <w:spacing w:after="0" w:line="240" w:lineRule="auto"/>
+        <w:rPr>
+          <w:rFonts w:ascii="CMU Bright" w:hAnsi="CMU Bright" w:cs="CMU Bright"/>
+          <w:b/>
+          <w:bCs/>
+        </w:rPr>
+      </w:pPr>
+    </w:p>
+    <w:p>
+      <w:pPr>
+        <w:spacing w:after="0" w:line="240" w:lineRule="auto"/>
+        <w:rPr>
+          <w:rFonts w:ascii="CMU Bright" w:hAnsi="CMU Bright" w:cs="CMU Bright"/>
+          <w:b/>
+          <w:bCs/>
+        </w:rPr>
+      </w:pPr>
+      <w:r>
+        <w:rPr>
+          <w:rFonts w:ascii="CMU Bright" w:hAnsi="CMU Bright" w:cs="CMU Bright"/>
+          <w:b/>
+          <w:bCs/>
+        </w:rPr>
+        <w:t>b) Compute the cosine similarity between the feature vectors for CML and CBL.</w:t>
+      </w:r>
+    </w:p>
+    <w:p>
+      <w:pPr>
+        <w:spacing w:after="0" w:line="240" w:lineRule="auto"/>
+        <w:rPr>
+          <w:rFonts w:ascii="CMU Bright" w:hAnsi="CMU Bright" w:cs="CMU Bright"/>
+        </w:rPr>
+      </w:pPr>
+      <w:r>
+        <w:rPr>
+          <w:rFonts w:ascii="CMU Bright" w:hAnsi="CMU Bright" w:cs="CMU Bright"/>
+        </w:rPr>
+        <w:t>Cosine similarity:  0.8414040256623079</w:t>
+      </w:r>
+    </w:p>
+    <w:p>
+      <w:pPr>
+        <w:spacing w:after="0" w:line="240" w:lineRule="auto"/>
+        <w:rPr>
+          <w:rFonts w:ascii="CMU Bright" w:hAnsi="CMU Bright" w:cs="CMU Bright"/>
+          <w:i/>
+          <w:iCs/>
+        </w:rPr>
+      </w:pPr>
+    </w:p>
+    <w:p>
+      <w:pPr>
+        <w:spacing w:after="0" w:line="240" w:lineRule="auto"/>
+        <w:rPr>
+          <w:rFonts w:ascii="CMU Bright" w:hAnsi="CMU Bright" w:cs="CMU Bright"/>
+          <w:b/>
+          <w:bCs/>
+        </w:rPr>
+      </w:pPr>
+      <w:r>
+        <w:rPr>
+          <w:rFonts w:ascii="CMU Bright" w:hAnsi="CMU Bright" w:cs="CMU Bright"/>
+          <w:b/>
+          <w:bCs/>
+        </w:rPr>
+        <w:t>c) Compute the Kullback-Leibler (KL) divergence between CML and CBL</w:t>
+      </w:r>
+    </w:p>
+    <w:p>
+      <w:pPr>
+        <w:spacing w:after="0" w:line="240" w:lineRule="auto"/>
+        <w:rPr>
+          <w:rFonts w:ascii="CMU Bright" w:hAnsi="CMU Bright" w:cs="CMU Bright"/>
+        </w:rPr>
+      </w:pPr>
+      <w:r>
+        <w:rPr>
+          <w:rFonts w:ascii="CMU Bright" w:hAnsi="CMU Bright" w:cs="CMU Bright"/>
+        </w:rPr>
+        <w:t>KL(CML || CBL):</w:t>
+      </w:r>
+      <w:r>
+        <w:rPr>
+          <w:rFonts w:ascii="CMU Bright" w:hAnsi="CMU Bright" w:cs="CMU Bright"/>
+        </w:rPr>
+        <w:t xml:space="preserve"> 0.149377 -&gt; 14.94%</w:t>
+      </w:r>
+      <w:r>
+        <w:rPr>
+          <w:rFonts w:ascii="CMU Bright" w:hAnsi="CMU Bright" w:cs="CMU Bright"/>
+        </w:rPr>
+        <w:t xml:space="preserve">  </w:t>
+      </w:r>
+    </w:p>
+    <w:p>
+      <w:pPr>
+        <w:spacing w:after="0" w:line="240" w:lineRule="auto"/>
+        <w:rPr>
+          <w:rFonts w:ascii="CMU Bright" w:hAnsi="CMU Bright" w:cs="CMU Bright"/>
+        </w:rPr>
+      </w:pPr>
+      <w:r>
+        <w:rPr>
+          <w:rFonts w:ascii="CMU Bright" w:hAnsi="CMU Bright" w:cs="CMU Bright"/>
+        </w:rPr>
+        <w:t xml:space="preserve">KL(CBL || CML): </w:t>
+      </w:r>
+      <w:r>
+        <w:rPr>
+          <w:rFonts w:ascii="CMU Bright" w:hAnsi="CMU Bright" w:cs="CMU Bright"/>
+        </w:rPr>
+        <w:t>0.16565 -&gt; 16.57%</w:t>
+      </w:r>
+    </w:p>
+    <w:p>
+      <w:pPr>
+        <w:rPr>
+          <w:rFonts w:ascii="CMU Bright" w:hAnsi="CMU Bright" w:cs="CMU Bright"/>
+          <w:b/>
+          <w:bCs/>
+        </w:rPr>
+      </w:pPr>
+      <w:r>
+        <w:rPr>
+          <w:rFonts w:ascii="CMU Bright" w:hAnsi="CMU Bright" w:cs="CMU Bright"/>
+          <w:b/>
+          <w:bCs/>
+        </w:rPr>
+        <w:br w:type="page"/>
+      </w:r>
+    </w:p>
+    <w:p>
+      <w:pPr>
+        <w:spacing w:after="0" w:line="240" w:lineRule="auto"/>
+        <w:rPr>
+          <w:rFonts w:ascii="CMU Bright" w:hAnsi="CMU Bright" w:cs="CMU Bright"/>
+          <w:b/>
+          <w:bCs/>
+        </w:rPr>
+      </w:pPr>
+    </w:p>
+    <w:p>
+      <w:pPr>
+        <w:spacing w:after="0" w:line="240" w:lineRule="auto"/>
+        <w:rPr>
+          <w:rFonts w:ascii="CMU Bright" w:hAnsi="CMU Bright" w:cs="CMU Bright"/>
+          <w:b/>
+          <w:bCs/>
+          <w:sz w:val="24"/>
+          <w:szCs w:val="24"/>
+        </w:rPr>
+      </w:pPr>
+      <w:r>
+        <w:rPr>
+          <w:rFonts w:ascii="CMU Bright" w:hAnsi="CMU Bright" w:cs="CMU Bright"/>
+          <w:b/>
+          <w:bCs/>
+          <w:sz w:val="24"/>
+          <w:szCs w:val="24"/>
+        </w:rPr>
+        <w:t xml:space="preserve">3.2 </w:t>
+      </w:r>
+      <w:r>
+        <w:rPr>
+          <w:rFonts w:ascii="CMU Bright" w:hAnsi="CMU Bright" w:cs="CMU Bright"/>
+          <w:b/>
+          <w:bCs/>
+          <w:sz w:val="24"/>
+          <w:szCs w:val="24"/>
+        </w:rPr>
+        <w:t>Explanation</w:t>
+      </w:r>
+      <w:r>
+        <w:rPr>
+          <w:rFonts w:ascii="CMU Bright" w:hAnsi="CMU Bright" w:cs="CMU Bright"/>
+          <w:b/>
+          <w:bCs/>
+          <w:sz w:val="24"/>
+          <w:szCs w:val="24"/>
+        </w:rPr>
+        <w:t xml:space="preserve"> and Equations</w:t>
+      </w:r>
+    </w:p>
+    <w:p>
+      <w:pPr>
+        <w:rPr>
+          <w:rFonts w:ascii="CMU Bright" w:hAnsi="CMU Bright" w:cs="CMU Bright"/>
+          <w:b/>
+          <w:bCs/>
+          <w:sz w:val="24"/>
+          <w:szCs w:val="24"/>
+        </w:rPr>
+      </w:pPr>
+      <w:r>
+        <w:rPr>
+          <w:rFonts w:ascii="CMU Bright" w:hAnsi="CMU Bright" w:cs="CMU Bright"/>
+          <w:sz w:val="24"/>
+          <w:szCs w:val="24"/>
+        </w:rPr>
+        <w:t>a</w:t>
+      </w:r>
+      <w:r>
+        <w:rPr>
+          <w:rFonts w:ascii="CMU Bright" w:hAnsi="CMU Bright" w:cs="CMU Bright"/>
+          <w:sz w:val="24"/>
+          <w:szCs w:val="24"/>
+        </w:rPr>
+        <w:t xml:space="preserve">) </w:t>
+      </w:r>
+      <w:r>
+        <w:rPr>
+          <w:rFonts w:ascii="CMU Bright" w:hAnsi="CMU Bright" w:cs="CMU Bright"/>
+          <w:sz w:val="24"/>
+          <w:szCs w:val="24"/>
+        </w:rPr>
+        <w:t xml:space="preserve">Using scipy library and used minkowski() function. </w:t>
+      </w:r>
+      <w:r>
+        <w:rPr>
+          <w:rFonts w:ascii="CMU Bright" w:hAnsi="CMU Bright" w:cs="CMU Bright"/>
+          <w:b/>
+          <w:bCs/>
           <w:sz w:val="24"/>
           <w:szCs w:val="24"/>
         </w:rPr>
@@ -2507,27 +2256,25 @@
     </w:p>
     <w:p>
       <w:pPr>
-        <w:pStyle w:val="ListParagraph"/>
-        <w:spacing w:after="0" w:line="240" w:lineRule="auto"/>
-        <w:jc w:val="center"/>
-        <w:rPr>
-          <w:rFonts w:ascii="CMU Bright" w:hAnsi="CMU Bright" w:cs="CMU Bright"/>
-          <w:sz w:val="24"/>
-          <w:szCs w:val="24"/>
-        </w:rPr>
-      </w:pPr>
-      <w:r>
-        <w:rPr>
-          <w:rFonts w:ascii="CMU Bright" w:hAnsi="CMU Bright" w:cs="CMU Bright"/>
-          <w:noProof/>
+        <w:rPr>
+          <w:rFonts w:ascii="CMU Bright" w:hAnsi="CMU Bright" w:cs="CMU Bright"/>
+          <w:sz w:val="24"/>
+          <w:szCs w:val="24"/>
+        </w:rPr>
+      </w:pPr>
+      <w:r>
+        <w:rPr>
+          <w:rFonts w:ascii="CMU Bright" w:hAnsi="CMU Bright" w:cs="CMU Bright"/>
+          <w:b/>
+          <w:bCs/>
           <w:sz w:val="24"/>
           <w:szCs w:val="24"/>
         </w:rPr>
         <w:drawing>
-          <wp:inline distT="0" distB="0" distL="0" distR="0" wp14:anchorId="740BF7AB" wp14:editId="5AE34719">
-            <wp:extent cx="2584174" cy="635723"/>
-            <wp:effectExtent l="0" t="0" r="6985" b="0"/>
-            <wp:docPr id="7" name="Picture 7"/>
+          <wp:inline distT="0" distB="0" distL="0" distR="0" wp14:anchorId="03077F9D" wp14:editId="60103E13">
+            <wp:extent cx="5898635" cy="1017767"/>
+            <wp:effectExtent l="0" t="0" r="0" b="0"/>
+            <wp:docPr id="17" name="Picture 17"/>
             <wp:cNvGraphicFramePr>
               <a:graphicFrameLocks xmlns:a="http://schemas.openxmlformats.org/drawingml/2006/main" noChangeAspect="1"/>
             </wp:cNvGraphicFramePr>
@@ -2547,6 +2294,1150 @@
                   <pic:spPr>
                     <a:xfrm>
                       <a:off x="0" y="0"/>
+                      <a:ext cx="5992246" cy="1033919"/>
+                    </a:xfrm>
+                    <a:prstGeom prst="rect">
+                      <a:avLst/>
+                    </a:prstGeom>
+                  </pic:spPr>
+                </pic:pic>
+              </a:graphicData>
+            </a:graphic>
+          </wp:inline>
+        </w:drawing>
+      </w:r>
+      <w:r>
+        <w:rPr>
+          <w:rFonts w:ascii="CMU Bright" w:hAnsi="CMU Bright" w:cs="CMU Bright"/>
+          <w:sz w:val="24"/>
+          <w:szCs w:val="24"/>
+        </w:rPr>
+        <w:t>Based on equation above, this would have been calculated without any specific function. Rather by manual calculation. We could have found difference of CBL and CML data, taken their absolute value and summed these differences together. The p * 1/p cancels out. And thus, we are left with the original equation showed above. The function had the following parameters, (vector 1, vector 2, h value). Thus, for parts i, ii, and iii I simply changed the h value that was given. For part iii, I used float(‘inf’)</w:t>
+      </w:r>
+    </w:p>
+    <w:p>
+      <w:pPr>
+        <w:rPr>
+          <w:rFonts w:ascii="CMU Bright" w:hAnsi="CMU Bright" w:cs="CMU Bright"/>
+          <w:sz w:val="24"/>
+          <w:szCs w:val="24"/>
+        </w:rPr>
+      </w:pPr>
+      <w:r>
+        <w:rPr>
+          <w:rFonts w:ascii="CMU Bright" w:hAnsi="CMU Bright" w:cs="CMU Bright"/>
+          <w:sz w:val="24"/>
+          <w:szCs w:val="24"/>
+        </w:rPr>
+        <w:t>b) For this part, I again, used scipy</w:t>
+      </w:r>
+      <w:r>
+        <w:rPr>
+          <w:rFonts w:ascii="CMU Bright" w:hAnsi="CMU Bright" w:cs="CMU Bright"/>
+          <w:sz w:val="24"/>
+          <w:szCs w:val="24"/>
+        </w:rPr>
+        <w:t xml:space="preserve">, however, this time I used the cosine distance function. </w:t>
+      </w:r>
+    </w:p>
+    <w:p>
+      <w:pPr>
+        <w:jc w:val="center"/>
+        <w:rPr>
+          <w:rFonts w:ascii="CMU Bright" w:hAnsi="CMU Bright" w:cs="CMU Bright"/>
+          <w:sz w:val="24"/>
+          <w:szCs w:val="24"/>
+        </w:rPr>
+      </w:pPr>
+      <w:r>
+        <w:rPr>
+          <w:noProof/>
+        </w:rPr>
+        <w:drawing>
+          <wp:inline distT="0" distB="0" distL="0" distR="0" wp14:anchorId="2E6D9696" wp14:editId="3CAF368A">
+            <wp:extent cx="3546282" cy="706844"/>
+            <wp:effectExtent l="0" t="0" r="0" b="0"/>
+            <wp:docPr id="18" name="Picture 18" descr="Cosine distance as vector distance function for k-means - Stack Overflow"/>
+            <wp:cNvGraphicFramePr>
+              <a:graphicFrameLocks xmlns:a="http://schemas.openxmlformats.org/drawingml/2006/main" noChangeAspect="1"/>
+            </wp:cNvGraphicFramePr>
+            <a:graphic xmlns:a="http://schemas.openxmlformats.org/drawingml/2006/main">
+              <a:graphicData uri="http://schemas.openxmlformats.org/drawingml/2006/picture">
+                <pic:pic xmlns:pic="http://schemas.openxmlformats.org/drawingml/2006/picture">
+                  <pic:nvPicPr>
+                    <pic:cNvPr id="0" name="Picture 5" descr="Cosine distance as vector distance function for k-means - Stack Overflow"/>
+                    <pic:cNvPicPr>
+                      <a:picLocks noChangeAspect="1" noChangeArrowheads="1"/>
+                    </pic:cNvPicPr>
+                  </pic:nvPicPr>
+                  <pic:blipFill>
+                    <a:blip r:embed="rId14">
+                      <a:extLst>
+                        <a:ext uri="{28A0092B-C50C-407E-A947-70E740481C1C}">
+                          <a14:useLocalDpi xmlns:a14="http://schemas.microsoft.com/office/drawing/2010/main" val="0"/>
+                        </a:ext>
+                      </a:extLst>
+                    </a:blip>
+                    <a:srcRect/>
+                    <a:stretch>
+                      <a:fillRect/>
+                    </a:stretch>
+                  </pic:blipFill>
+                  <pic:spPr bwMode="auto">
+                    <a:xfrm>
+                      <a:off x="0" y="0"/>
+                      <a:ext cx="3594020" cy="716359"/>
+                    </a:xfrm>
+                    <a:prstGeom prst="rect">
+                      <a:avLst/>
+                    </a:prstGeom>
+                    <a:noFill/>
+                    <a:ln>
+                      <a:noFill/>
+                    </a:ln>
+                  </pic:spPr>
+                </pic:pic>
+              </a:graphicData>
+            </a:graphic>
+          </wp:inline>
+        </w:drawing>
+      </w:r>
+    </w:p>
+    <w:p>
+      <w:pPr>
+        <w:rPr>
+          <w:rFonts w:ascii="CMU Bright" w:hAnsi="CMU Bright" w:cs="CMU Bright"/>
+          <w:sz w:val="24"/>
+          <w:szCs w:val="24"/>
+        </w:rPr>
+      </w:pPr>
+      <w:r>
+        <w:rPr>
+          <w:rFonts w:ascii="CMU Bright" w:hAnsi="CMU Bright" w:cs="CMU Bright"/>
+          <w:sz w:val="24"/>
+          <w:szCs w:val="24"/>
+        </w:rPr>
+        <w:t xml:space="preserve">I could have simply used this equation, but using the predefined function allowed for a much cleaner code base. </w:t>
+      </w:r>
+    </w:p>
+    <w:p>
+      <w:pPr>
+        <w:rPr>
+          <w:rFonts w:ascii="CMU Bright" w:hAnsi="CMU Bright" w:cs="CMU Bright"/>
+          <w:sz w:val="24"/>
+          <w:szCs w:val="24"/>
+        </w:rPr>
+      </w:pPr>
+    </w:p>
+    <w:p>
+      <w:pPr>
+        <w:rPr>
+          <w:rFonts w:ascii="CMU Bright" w:hAnsi="CMU Bright" w:cs="CMU Bright"/>
+          <w:sz w:val="24"/>
+          <w:szCs w:val="24"/>
+        </w:rPr>
+      </w:pPr>
+      <w:r>
+        <w:rPr>
+          <w:rFonts w:ascii="CMU Bright" w:hAnsi="CMU Bright" w:cs="CMU Bright"/>
+          <w:sz w:val="24"/>
+          <w:szCs w:val="24"/>
+        </w:rPr>
+        <w:t xml:space="preserve">c) KL divergence could have been found using SK-Learns lib, however, I used entropy in numpy. When </w:t>
+      </w:r>
+      <w:r>
+        <w:rPr>
+          <w:rFonts w:ascii="CMU Bright" w:hAnsi="CMU Bright" w:cs="CMU Bright"/>
+          <w:sz w:val="24"/>
+          <w:szCs w:val="24"/>
+        </w:rPr>
+        <w:t>scipy.stats.entropy is used, it will normalize the probabilities to one.</w:t>
+      </w:r>
+      <w:r>
+        <w:rPr>
+          <w:rFonts w:ascii="CMU Bright" w:hAnsi="CMU Bright" w:cs="CMU Bright"/>
+          <w:sz w:val="24"/>
+          <w:szCs w:val="24"/>
+        </w:rPr>
+        <w:t xml:space="preserve"> </w:t>
+      </w:r>
+      <w:r>
+        <w:rPr>
+          <w:rFonts w:ascii="CMU Bright" w:hAnsi="CMU Bright" w:cs="CMU Bright"/>
+          <w:sz w:val="24"/>
+          <w:szCs w:val="24"/>
+        </w:rPr>
+        <w:t>Scipy's entropy function will calculate KL divergence if feed two vectors p and q, each</w:t>
+      </w:r>
+      <w:r>
+        <w:rPr>
+          <w:rFonts w:ascii="CMU Bright" w:hAnsi="CMU Bright" w:cs="CMU Bright"/>
+          <w:sz w:val="24"/>
+          <w:szCs w:val="24"/>
+        </w:rPr>
+        <w:t xml:space="preserve"> </w:t>
+      </w:r>
+      <w:r>
+        <w:rPr>
+          <w:rFonts w:ascii="CMU Bright" w:hAnsi="CMU Bright" w:cs="CMU Bright"/>
+          <w:sz w:val="24"/>
+          <w:szCs w:val="24"/>
+        </w:rPr>
+        <w:t>representing a probability distribution. If the two vectors are</w:t>
+      </w:r>
+      <w:r>
+        <w:rPr>
+          <w:rFonts w:ascii="CMU Bright" w:hAnsi="CMU Bright" w:cs="CMU Bright"/>
+          <w:sz w:val="24"/>
+          <w:szCs w:val="24"/>
+        </w:rPr>
+        <w:t xml:space="preserve"> not</w:t>
+      </w:r>
+      <w:r>
+        <w:rPr>
+          <w:rFonts w:ascii="CMU Bright" w:hAnsi="CMU Bright" w:cs="CMU Bright"/>
+          <w:sz w:val="24"/>
+          <w:szCs w:val="24"/>
+        </w:rPr>
+        <w:t xml:space="preserve"> pdfs, it will normalize the</w:t>
+      </w:r>
+      <w:r>
+        <w:rPr>
+          <w:rFonts w:ascii="CMU Bright" w:hAnsi="CMU Bright" w:cs="CMU Bright"/>
+          <w:sz w:val="24"/>
+          <w:szCs w:val="24"/>
+        </w:rPr>
+        <w:t>m</w:t>
+      </w:r>
+      <w:r>
+        <w:rPr>
+          <w:rFonts w:ascii="CMU Bright" w:hAnsi="CMU Bright" w:cs="CMU Bright"/>
+          <w:sz w:val="24"/>
+          <w:szCs w:val="24"/>
+        </w:rPr>
+        <w:t xml:space="preserve"> first.</w:t>
+      </w:r>
+    </w:p>
+    <w:p>
+      <w:pPr>
+        <w:jc w:val="center"/>
+        <w:rPr>
+          <w:rFonts w:ascii="CMU Bright" w:hAnsi="CMU Bright" w:cs="CMU Bright"/>
+          <w:sz w:val="24"/>
+          <w:szCs w:val="24"/>
+        </w:rPr>
+      </w:pPr>
+      <w:r>
+        <w:rPr>
+          <w:noProof/>
+        </w:rPr>
+        <w:drawing>
+          <wp:inline distT="0" distB="0" distL="0" distR="0" wp14:anchorId="46384C8C" wp14:editId="2FF25D29">
+            <wp:extent cx="2146852" cy="535449"/>
+            <wp:effectExtent l="0" t="0" r="6350" b="0"/>
+            <wp:docPr id="19" name="Picture 19" descr="Kullback–Leibler KL Divergence - Statistics How To"/>
+            <wp:cNvGraphicFramePr>
+              <a:graphicFrameLocks xmlns:a="http://schemas.openxmlformats.org/drawingml/2006/main" noChangeAspect="1"/>
+            </wp:cNvGraphicFramePr>
+            <a:graphic xmlns:a="http://schemas.openxmlformats.org/drawingml/2006/main">
+              <a:graphicData uri="http://schemas.openxmlformats.org/drawingml/2006/picture">
+                <pic:pic xmlns:pic="http://schemas.openxmlformats.org/drawingml/2006/picture">
+                  <pic:nvPicPr>
+                    <pic:cNvPr id="0" name="Picture 7" descr="Kullback–Leibler KL Divergence - Statistics How To"/>
+                    <pic:cNvPicPr>
+                      <a:picLocks noChangeAspect="1" noChangeArrowheads="1"/>
+                    </pic:cNvPicPr>
+                  </pic:nvPicPr>
+                  <pic:blipFill>
+                    <a:blip r:embed="rId15">
+                      <a:extLst>
+                        <a:ext uri="{28A0092B-C50C-407E-A947-70E740481C1C}">
+                          <a14:useLocalDpi xmlns:a14="http://schemas.microsoft.com/office/drawing/2010/main" val="0"/>
+                        </a:ext>
+                      </a:extLst>
+                    </a:blip>
+                    <a:srcRect/>
+                    <a:stretch>
+                      <a:fillRect/>
+                    </a:stretch>
+                  </pic:blipFill>
+                  <pic:spPr bwMode="auto">
+                    <a:xfrm>
+                      <a:off x="0" y="0"/>
+                      <a:ext cx="2237630" cy="558090"/>
+                    </a:xfrm>
+                    <a:prstGeom prst="rect">
+                      <a:avLst/>
+                    </a:prstGeom>
+                    <a:noFill/>
+                    <a:ln>
+                      <a:noFill/>
+                    </a:ln>
+                  </pic:spPr>
+                </pic:pic>
+              </a:graphicData>
+            </a:graphic>
+          </wp:inline>
+        </w:drawing>
+      </w:r>
+    </w:p>
+    <w:p>
+      <w:pPr>
+        <w:rPr>
+          <w:rFonts w:ascii="CMU Bright" w:hAnsi="CMU Bright" w:cs="CMU Bright"/>
+          <w:sz w:val="24"/>
+          <w:szCs w:val="24"/>
+        </w:rPr>
+      </w:pPr>
+      <w:r>
+        <w:rPr>
+          <w:rFonts w:ascii="CMU Bright" w:hAnsi="CMU Bright" w:cs="CMU Bright"/>
+          <w:sz w:val="24"/>
+          <w:szCs w:val="24"/>
+        </w:rPr>
+        <w:t xml:space="preserve">Using the equation shown above, we could </w:t>
+      </w:r>
+      <w:r>
+        <w:rPr>
+          <w:rFonts w:ascii="CMU Bright" w:hAnsi="CMU Bright" w:cs="CMU Bright"/>
+          <w:sz w:val="24"/>
+          <w:szCs w:val="24"/>
+        </w:rPr>
+        <w:t>‘manually’</w:t>
+      </w:r>
+      <w:r>
+        <w:rPr>
+          <w:rFonts w:ascii="CMU Bright" w:hAnsi="CMU Bright" w:cs="CMU Bright"/>
+          <w:sz w:val="24"/>
+          <w:szCs w:val="24"/>
+        </w:rPr>
+        <w:t xml:space="preserve"> calculate this.  </w:t>
+      </w:r>
+    </w:p>
+    <w:p>
+      <w:pPr>
+        <w:rPr>
+          <w:rFonts w:ascii="CMU Bright" w:hAnsi="CMU Bright" w:cs="CMU Bright"/>
+          <w:sz w:val="24"/>
+          <w:szCs w:val="24"/>
+        </w:rPr>
+      </w:pPr>
+    </w:p>
+    <w:p>
+      <w:pPr>
+        <w:pStyle w:val="ListParagraph"/>
+        <w:numPr>
+          <w:ilvl w:val="0"/>
+          <w:numId w:val="9"/>
+        </w:numPr>
+        <w:rPr>
+          <w:rFonts w:ascii="CMU Bright" w:hAnsi="CMU Bright" w:cs="CMU Bright"/>
+          <w:b/>
+          <w:bCs/>
+          <w:sz w:val="24"/>
+          <w:szCs w:val="24"/>
+        </w:rPr>
+      </w:pPr>
+      <w:r>
+        <w:rPr>
+          <w:rFonts w:ascii="CMU Bright" w:hAnsi="CMU Bright" w:cs="CMU Bright"/>
+          <w:b/>
+          <w:bCs/>
+          <w:sz w:val="24"/>
+          <w:szCs w:val="24"/>
+        </w:rPr>
+        <w:br w:type="page"/>
+      </w:r>
+    </w:p>
+    <w:p>
+      <w:pPr>
+        <w:spacing w:after="0" w:line="240" w:lineRule="auto"/>
+        <w:rPr>
+          <w:rFonts w:ascii="CMU Bright" w:hAnsi="CMU Bright" w:cs="CMU Bright"/>
+          <w:b/>
+          <w:bCs/>
+          <w:sz w:val="24"/>
+          <w:szCs w:val="24"/>
+        </w:rPr>
+      </w:pPr>
+    </w:p>
+    <w:p>
+      <w:pPr>
+        <w:spacing w:after="0" w:line="240" w:lineRule="auto"/>
+        <w:rPr>
+          <w:rFonts w:ascii="CMU Bright" w:hAnsi="CMU Bright" w:cs="CMU Bright"/>
+          <w:b/>
+          <w:bCs/>
+        </w:rPr>
+      </w:pPr>
+      <w:r>
+        <w:rPr>
+          <w:rFonts w:ascii="CMU Bright" w:hAnsi="CMU Bright" w:cs="CMU Bright"/>
+          <w:b/>
+          <w:bCs/>
+          <w:sz w:val="24"/>
+          <w:szCs w:val="24"/>
+        </w:rPr>
+        <w:t>3.3 Code</w:t>
+      </w:r>
+      <w:r>
+        <w:rPr>
+          <w:rFonts w:ascii="CMU Bright" w:hAnsi="CMU Bright" w:cs="CMU Bright"/>
+          <w:b/>
+          <w:bCs/>
+          <w:sz w:val="24"/>
+          <w:szCs w:val="24"/>
+        </w:rPr>
+        <w:t xml:space="preserve"> </w:t>
+      </w:r>
+      <w:r>
+        <w:rPr>
+          <w:rFonts w:ascii="CMU Bright" w:hAnsi="CMU Bright" w:cs="CMU Bright"/>
+          <w:b/>
+          <w:bCs/>
+        </w:rPr>
+        <w:t>(Not including print statements)</w:t>
+      </w:r>
+    </w:p>
+    <w:p>
+      <w:pPr>
+        <w:spacing w:after="0" w:line="240" w:lineRule="auto"/>
+        <w:rPr>
+          <w:rFonts w:ascii="CMU Bright" w:hAnsi="CMU Bright" w:cs="CMU Bright"/>
+          <w:b/>
+          <w:bCs/>
+          <w:sz w:val="24"/>
+          <w:szCs w:val="24"/>
+        </w:rPr>
+      </w:pPr>
+      <w:r>
+        <w:rPr>
+          <w:rFonts w:ascii="CMU Bright" w:hAnsi="CMU Bright" w:cs="CMU Bright"/>
+          <w:b/>
+          <w:bCs/>
+          <w:sz w:val="24"/>
+          <w:szCs w:val="24"/>
+        </w:rPr>
+        <w:drawing>
+          <wp:inline distT="0" distB="0" distL="0" distR="0" wp14:anchorId="600D385D" wp14:editId="7EDF261F">
+            <wp:extent cx="5279666" cy="3060627"/>
+            <wp:effectExtent l="0" t="0" r="0" b="6985"/>
+            <wp:docPr id="15" name="Picture 15"/>
+            <wp:cNvGraphicFramePr>
+              <a:graphicFrameLocks xmlns:a="http://schemas.openxmlformats.org/drawingml/2006/main" noChangeAspect="1"/>
+            </wp:cNvGraphicFramePr>
+            <a:graphic xmlns:a="http://schemas.openxmlformats.org/drawingml/2006/main">
+              <a:graphicData uri="http://schemas.openxmlformats.org/drawingml/2006/picture">
+                <pic:pic xmlns:pic="http://schemas.openxmlformats.org/drawingml/2006/picture">
+                  <pic:nvPicPr>
+                    <pic:cNvPr id="1" name=""/>
+                    <pic:cNvPicPr/>
+                  </pic:nvPicPr>
+                  <pic:blipFill>
+                    <a:blip r:embed="rId16"/>
+                    <a:stretch>
+                      <a:fillRect/>
+                    </a:stretch>
+                  </pic:blipFill>
+                  <pic:spPr>
+                    <a:xfrm>
+                      <a:off x="0" y="0"/>
+                      <a:ext cx="5288355" cy="3065664"/>
+                    </a:xfrm>
+                    <a:prstGeom prst="rect">
+                      <a:avLst/>
+                    </a:prstGeom>
+                  </pic:spPr>
+                </pic:pic>
+              </a:graphicData>
+            </a:graphic>
+          </wp:inline>
+        </w:drawing>
+      </w:r>
+    </w:p>
+    <w:p>
+      <w:pPr>
+        <w:spacing w:after="0" w:line="240" w:lineRule="auto"/>
+        <w:rPr>
+          <w:rFonts w:ascii="CMU Bright" w:hAnsi="CMU Bright" w:cs="CMU Bright"/>
+          <w:b/>
+          <w:bCs/>
+          <w:sz w:val="24"/>
+          <w:szCs w:val="24"/>
+        </w:rPr>
+      </w:pPr>
+      <w:r>
+        <w:rPr>
+          <w:rFonts w:ascii="CMU Bright" w:hAnsi="CMU Bright" w:cs="CMU Bright"/>
+          <w:b/>
+          <w:bCs/>
+          <w:sz w:val="24"/>
+          <w:szCs w:val="24"/>
+        </w:rPr>
+        <w:t>3.4 Terminal Output</w:t>
+      </w:r>
+    </w:p>
+    <w:p>
+      <w:pPr>
+        <w:rPr>
+          <w:rFonts w:ascii="CMU Bright" w:hAnsi="CMU Bright" w:cs="CMU Bright"/>
+        </w:rPr>
+      </w:pPr>
+      <w:r>
+        <w:rPr>
+          <w:noProof/>
+        </w:rPr>
+        <w:drawing>
+          <wp:inline distT="0" distB="0" distL="0" distR="0" wp14:anchorId="74172E0D" wp14:editId="0B4AFFD1">
+            <wp:extent cx="5224007" cy="2355268"/>
+            <wp:effectExtent l="0" t="0" r="0" b="6985"/>
+            <wp:docPr id="16" name="Picture 16"/>
+            <wp:cNvGraphicFramePr>
+              <a:graphicFrameLocks xmlns:a="http://schemas.openxmlformats.org/drawingml/2006/main" noChangeAspect="1"/>
+            </wp:cNvGraphicFramePr>
+            <a:graphic xmlns:a="http://schemas.openxmlformats.org/drawingml/2006/main">
+              <a:graphicData uri="http://schemas.openxmlformats.org/drawingml/2006/picture">
+                <pic:pic xmlns:pic="http://schemas.openxmlformats.org/drawingml/2006/picture">
+                  <pic:nvPicPr>
+                    <pic:cNvPr id="0" name="Picture 3"/>
+                    <pic:cNvPicPr>
+                      <a:picLocks noChangeAspect="1" noChangeArrowheads="1"/>
+                    </pic:cNvPicPr>
+                  </pic:nvPicPr>
+                  <pic:blipFill>
+                    <a:blip r:embed="rId17">
+                      <a:extLst>
+                        <a:ext uri="{28A0092B-C50C-407E-A947-70E740481C1C}">
+                          <a14:useLocalDpi xmlns:a14="http://schemas.microsoft.com/office/drawing/2010/main" val="0"/>
+                        </a:ext>
+                      </a:extLst>
+                    </a:blip>
+                    <a:srcRect/>
+                    <a:stretch>
+                      <a:fillRect/>
+                    </a:stretch>
+                  </pic:blipFill>
+                  <pic:spPr bwMode="auto">
+                    <a:xfrm>
+                      <a:off x="0" y="0"/>
+                      <a:ext cx="5233653" cy="2359617"/>
+                    </a:xfrm>
+                    <a:prstGeom prst="rect">
+                      <a:avLst/>
+                    </a:prstGeom>
+                    <a:noFill/>
+                    <a:ln>
+                      <a:noFill/>
+                    </a:ln>
+                  </pic:spPr>
+                </pic:pic>
+              </a:graphicData>
+            </a:graphic>
+          </wp:inline>
+        </w:drawing>
+      </w:r>
+    </w:p>
+    <w:p>
+      <w:pPr>
+        <w:rPr>
+          <w:rFonts w:ascii="CMU Bright" w:hAnsi="CMU Bright" w:cs="CMU Bright"/>
+        </w:rPr>
+      </w:pPr>
+      <w:r>
+        <w:rPr>
+          <w:rFonts w:ascii="CMU Bright" w:hAnsi="CMU Bright" w:cs="CMU Bright"/>
+        </w:rPr>
+        <w:br w:type="page"/>
+      </w:r>
+    </w:p>
+    <w:p>
+      <w:pPr>
+        <w:spacing w:after="0" w:line="240" w:lineRule="auto"/>
+        <w:rPr>
+          <w:rFonts w:ascii="CMU Bright" w:hAnsi="CMU Bright" w:cs="CMU Bright"/>
+          <w:b/>
+          <w:bCs/>
+          <w:sz w:val="28"/>
+          <w:szCs w:val="28"/>
+        </w:rPr>
+      </w:pPr>
+      <w:r>
+        <w:rPr>
+          <w:rFonts w:ascii="CMU Bright" w:hAnsi="CMU Bright" w:cs="CMU Bright"/>
+          <w:b/>
+          <w:bCs/>
+          <w:sz w:val="28"/>
+          <w:szCs w:val="28"/>
+        </w:rPr>
+        <w:lastRenderedPageBreak/>
+        <w:t xml:space="preserve">Question </w:t>
+      </w:r>
+      <w:r>
+        <w:rPr>
+          <w:rFonts w:ascii="CMU Bright" w:hAnsi="CMU Bright" w:cs="CMU Bright"/>
+          <w:b/>
+          <w:bCs/>
+          <w:sz w:val="28"/>
+          <w:szCs w:val="28"/>
+        </w:rPr>
+        <w:t>4</w:t>
+      </w:r>
+      <w:r>
+        <w:rPr>
+          <w:rFonts w:ascii="CMU Bright" w:hAnsi="CMU Bright" w:cs="CMU Bright"/>
+          <w:b/>
+          <w:bCs/>
+          <w:sz w:val="28"/>
+          <w:szCs w:val="28"/>
+        </w:rPr>
+        <w:t xml:space="preserve">. </w:t>
+      </w:r>
+    </w:p>
+    <w:p>
+      <w:pPr>
+        <w:spacing w:after="0" w:line="240" w:lineRule="auto"/>
+        <w:rPr>
+          <w:rFonts w:ascii="CMU Bright" w:hAnsi="CMU Bright" w:cs="CMU Bright"/>
+          <w:b/>
+          <w:bCs/>
+          <w:sz w:val="24"/>
+          <w:szCs w:val="24"/>
+        </w:rPr>
+      </w:pPr>
+      <w:r>
+        <w:rPr>
+          <w:rFonts w:ascii="CMU Bright" w:hAnsi="CMU Bright" w:cs="CMU Bright"/>
+          <w:b/>
+          <w:bCs/>
+          <w:sz w:val="24"/>
+          <w:szCs w:val="24"/>
+        </w:rPr>
+        <w:t>4.1 Answers</w:t>
+      </w:r>
+    </w:p>
+    <w:p>
+      <w:pPr>
+        <w:spacing w:after="0" w:line="240" w:lineRule="auto"/>
+        <w:rPr>
+          <w:rFonts w:ascii="CMU Bright" w:hAnsi="CMU Bright" w:cs="CMU Bright"/>
+          <w:b/>
+          <w:bCs/>
+        </w:rPr>
+      </w:pPr>
+      <w:r>
+        <w:rPr>
+          <w:rFonts w:ascii="CMU Bright" w:hAnsi="CMU Bright" w:cs="CMU Bright"/>
+          <w:b/>
+          <w:bCs/>
+        </w:rPr>
+        <w:t>a) Calculate the distance between the binary attributes Buy Beer and Buy Diaper</w:t>
+      </w:r>
+    </w:p>
+    <w:p>
+      <w:pPr>
+        <w:spacing w:after="0" w:line="240" w:lineRule="auto"/>
+        <w:rPr>
+          <w:rFonts w:ascii="CMU Bright" w:hAnsi="CMU Bright" w:cs="CMU Bright"/>
+          <w:b/>
+          <w:bCs/>
+        </w:rPr>
+      </w:pPr>
+      <w:r>
+        <w:rPr>
+          <w:rFonts w:ascii="CMU Bright" w:hAnsi="CMU Bright" w:cs="CMU Bright"/>
+          <w:b/>
+          <w:bCs/>
+        </w:rPr>
+        <w:t>by assuming they are symmetric binary variables.</w:t>
+      </w:r>
+    </w:p>
+    <w:p>
+      <w:pPr>
+        <w:spacing w:after="0" w:line="240" w:lineRule="auto"/>
+        <w:rPr>
+          <w:rFonts w:ascii="CMU Bright" w:hAnsi="CMU Bright" w:cs="CMU Bright"/>
+        </w:rPr>
+      </w:pPr>
+      <w:r>
+        <w:rPr>
+          <w:rFonts w:ascii="CMU Bright" w:hAnsi="CMU Bright" w:cs="CMU Bright"/>
+        </w:rPr>
+        <w:t>Distance:  0.015691868758915834</w:t>
+      </w:r>
+    </w:p>
+    <w:p>
+      <w:pPr>
+        <w:spacing w:after="0" w:line="240" w:lineRule="auto"/>
+        <w:rPr>
+          <w:rFonts w:ascii="CMU Bright" w:hAnsi="CMU Bright" w:cs="CMU Bright"/>
+        </w:rPr>
+      </w:pPr>
+    </w:p>
+    <w:p>
+      <w:pPr>
+        <w:spacing w:after="0" w:line="240" w:lineRule="auto"/>
+        <w:rPr>
+          <w:rFonts w:ascii="CMU Bright" w:hAnsi="CMU Bright" w:cs="CMU Bright"/>
+          <w:b/>
+          <w:bCs/>
+        </w:rPr>
+      </w:pPr>
+      <w:r>
+        <w:rPr>
+          <w:rFonts w:ascii="CMU Bright" w:hAnsi="CMU Bright" w:cs="CMU Bright"/>
+          <w:b/>
+          <w:bCs/>
+        </w:rPr>
+        <w:t>b) Calculate the distance between the binary attributes Buy Beer and Buy Diaper</w:t>
+      </w:r>
+    </w:p>
+    <w:p>
+      <w:pPr>
+        <w:spacing w:after="0" w:line="240" w:lineRule="auto"/>
+        <w:rPr>
+          <w:rFonts w:ascii="CMU Bright" w:hAnsi="CMU Bright" w:cs="CMU Bright"/>
+          <w:b/>
+          <w:bCs/>
+        </w:rPr>
+      </w:pPr>
+      <w:r>
+        <w:rPr>
+          <w:rFonts w:ascii="CMU Bright" w:hAnsi="CMU Bright" w:cs="CMU Bright"/>
+          <w:b/>
+          <w:bCs/>
+        </w:rPr>
+        <w:t>by assuming they are symmetric binary variables.</w:t>
+      </w:r>
+    </w:p>
+    <w:p>
+      <w:pPr>
+        <w:spacing w:after="0" w:line="240" w:lineRule="auto"/>
+        <w:rPr>
+          <w:rFonts w:ascii="CMU Bright" w:hAnsi="CMU Bright" w:cs="CMU Bright"/>
+        </w:rPr>
+      </w:pPr>
+      <w:r>
+        <w:rPr>
+          <w:rFonts w:ascii="CMU Bright" w:hAnsi="CMU Bright" w:cs="CMU Bright"/>
+        </w:rPr>
+        <w:t>Jaccard Coefficient :  0.7317073170731707</w:t>
+      </w:r>
+    </w:p>
+    <w:p>
+      <w:pPr>
+        <w:spacing w:after="0" w:line="240" w:lineRule="auto"/>
+        <w:rPr>
+          <w:rFonts w:ascii="CMU Bright" w:hAnsi="CMU Bright" w:cs="CMU Bright"/>
+        </w:rPr>
+      </w:pPr>
+    </w:p>
+    <w:p>
+      <w:pPr>
+        <w:spacing w:after="0" w:line="240" w:lineRule="auto"/>
+        <w:rPr>
+          <w:rFonts w:ascii="CMU Bright" w:hAnsi="CMU Bright" w:cs="CMU Bright"/>
+          <w:b/>
+          <w:bCs/>
+        </w:rPr>
+      </w:pPr>
+      <w:r>
+        <w:rPr>
+          <w:rFonts w:ascii="CMU Bright" w:hAnsi="CMU Bright" w:cs="CMU Bright"/>
+          <w:b/>
+          <w:bCs/>
+        </w:rPr>
+        <w:t>c) Compute the χ2 statistic for the contingency table.</w:t>
+      </w:r>
+    </w:p>
+    <w:p>
+      <w:pPr>
+        <w:spacing w:after="0" w:line="240" w:lineRule="auto"/>
+        <w:rPr>
+          <w:rFonts w:ascii="CMU Bright" w:hAnsi="CMU Bright" w:cs="CMU Bright"/>
+        </w:rPr>
+      </w:pPr>
+      <w:r>
+        <w:rPr>
+          <w:rFonts w:ascii="CMU Bright" w:hAnsi="CMU Bright" w:cs="CMU Bright"/>
+        </w:rPr>
+        <w:t>χ2:  2450.716326822006</w:t>
+      </w:r>
+    </w:p>
+    <w:p>
+      <w:pPr>
+        <w:spacing w:after="0" w:line="240" w:lineRule="auto"/>
+        <w:rPr>
+          <w:rFonts w:ascii="CMU Bright" w:hAnsi="CMU Bright" w:cs="CMU Bright"/>
+        </w:rPr>
+      </w:pPr>
+    </w:p>
+    <w:p>
+      <w:pPr>
+        <w:spacing w:after="0" w:line="240" w:lineRule="auto"/>
+        <w:rPr>
+          <w:rFonts w:ascii="CMU Bright" w:hAnsi="CMU Bright" w:cs="CMU Bright"/>
+          <w:b/>
+          <w:bCs/>
+        </w:rPr>
+      </w:pPr>
+      <w:r>
+        <w:rPr>
+          <w:rFonts w:ascii="CMU Bright" w:hAnsi="CMU Bright" w:cs="CMU Bright"/>
+          <w:b/>
+          <w:bCs/>
+        </w:rPr>
+        <w:t>d) Consider a hypothesis test based on the χ2 statistic where the null hypothesis</w:t>
+      </w:r>
+    </w:p>
+    <w:p>
+      <w:pPr>
+        <w:spacing w:after="0" w:line="240" w:lineRule="auto"/>
+        <w:rPr>
+          <w:rFonts w:ascii="CMU Bright" w:hAnsi="CMU Bright" w:cs="CMU Bright"/>
+          <w:b/>
+          <w:bCs/>
+        </w:rPr>
+      </w:pPr>
+      <w:r>
+        <w:rPr>
+          <w:rFonts w:ascii="CMU Bright" w:hAnsi="CMU Bright" w:cs="CMU Bright"/>
+          <w:b/>
+          <w:bCs/>
+        </w:rPr>
+        <w:t>is that Buy Beer and Buy Diaper are independent? Can you reject the null hypothesis?</w:t>
+      </w:r>
+    </w:p>
+    <w:p>
+      <w:pPr>
+        <w:spacing w:after="0" w:line="240" w:lineRule="auto"/>
+        <w:rPr>
+          <w:rFonts w:ascii="CMU Bright" w:hAnsi="CMU Bright" w:cs="CMU Bright"/>
+          <w:b/>
+          <w:bCs/>
+          <w:i/>
+          <w:iCs/>
+        </w:rPr>
+      </w:pPr>
+      <w:r>
+        <w:rPr>
+          <w:rFonts w:ascii="CMU Bright" w:hAnsi="CMU Bright" w:cs="CMU Bright"/>
+          <w:b/>
+          <w:bCs/>
+          <w:i/>
+          <w:iCs/>
+        </w:rPr>
+        <w:t>at a significance level of α = 0.05? Explain your answer, and mention the degrees</w:t>
+      </w:r>
+    </w:p>
+    <w:p>
+      <w:pPr>
+        <w:spacing w:after="0" w:line="240" w:lineRule="auto"/>
+        <w:rPr>
+          <w:rFonts w:ascii="CMU Bright" w:hAnsi="CMU Bright" w:cs="CMU Bright"/>
+          <w:b/>
+          <w:bCs/>
+          <w:i/>
+          <w:iCs/>
+        </w:rPr>
+      </w:pPr>
+      <w:r>
+        <w:rPr>
+          <w:rFonts w:ascii="CMU Bright" w:hAnsi="CMU Bright" w:cs="CMU Bright"/>
+          <w:b/>
+          <w:bCs/>
+          <w:i/>
+          <w:iCs/>
+        </w:rPr>
+        <w:t>of freedom used for the hypothesis test.</w:t>
+      </w:r>
+    </w:p>
+    <w:p>
+      <w:pPr>
+        <w:spacing w:after="0" w:line="240" w:lineRule="auto"/>
+        <w:rPr>
+          <w:rFonts w:ascii="CMU Bright" w:hAnsi="CMU Bright" w:cs="CMU Bright"/>
+        </w:rPr>
+      </w:pPr>
+      <w:r>
+        <w:rPr>
+          <w:rFonts w:ascii="CMU Bright" w:hAnsi="CMU Bright" w:cs="CMU Bright"/>
+        </w:rPr>
+        <w:t>If the value was more than 0.05 we could not reject the null hypothesis</w:t>
+      </w:r>
+    </w:p>
+    <w:p>
+      <w:pPr>
+        <w:spacing w:after="0" w:line="240" w:lineRule="auto"/>
+        <w:rPr>
+          <w:rFonts w:ascii="CMU Bright" w:hAnsi="CMU Bright" w:cs="CMU Bright"/>
+        </w:rPr>
+      </w:pPr>
+      <w:r>
+        <w:rPr>
+          <w:rFonts w:ascii="CMU Bright" w:hAnsi="CMU Bright" w:cs="CMU Bright"/>
+        </w:rPr>
+        <w:t>The value based on info given was:  0.0</w:t>
+      </w:r>
+    </w:p>
+    <w:p>
+      <w:pPr>
+        <w:spacing w:after="0" w:line="240" w:lineRule="auto"/>
+        <w:rPr>
+          <w:rFonts w:ascii="CMU Bright" w:hAnsi="CMU Bright" w:cs="CMU Bright"/>
+        </w:rPr>
+      </w:pPr>
+      <w:r>
+        <w:rPr>
+          <w:rFonts w:ascii="CMU Bright" w:hAnsi="CMU Bright" w:cs="CMU Bright"/>
+        </w:rPr>
+        <w:t>We were able to reject</w:t>
+      </w:r>
+    </w:p>
+    <w:p>
+      <w:pPr>
+        <w:spacing w:after="0" w:line="240" w:lineRule="auto"/>
+        <w:rPr>
+          <w:rFonts w:ascii="CMU Bright" w:hAnsi="CMU Bright" w:cs="CMU Bright"/>
+        </w:rPr>
+      </w:pPr>
+      <w:r>
+        <w:rPr>
+          <w:rFonts w:ascii="CMU Bright" w:hAnsi="CMU Bright" w:cs="CMU Bright"/>
+        </w:rPr>
+        <w:t>P value:  0.0</w:t>
+      </w:r>
+    </w:p>
+    <w:p>
+      <w:pPr>
+        <w:spacing w:after="0" w:line="240" w:lineRule="auto"/>
+        <w:rPr>
+          <w:rFonts w:ascii="CMU Bright" w:hAnsi="CMU Bright" w:cs="CMU Bright"/>
+        </w:rPr>
+      </w:pPr>
+      <w:r>
+        <w:rPr>
+          <w:rFonts w:ascii="CMU Bright" w:hAnsi="CMU Bright" w:cs="CMU Bright"/>
+        </w:rPr>
+        <w:t>Deg of freedom:  1</w:t>
+      </w:r>
+    </w:p>
+    <w:p>
+      <w:pPr>
+        <w:spacing w:after="0" w:line="240" w:lineRule="auto"/>
+        <w:rPr>
+          <w:rFonts w:ascii="CMU Bright" w:hAnsi="CMU Bright" w:cs="CMU Bright"/>
+        </w:rPr>
+      </w:pPr>
+    </w:p>
+    <w:p>
+      <w:pPr>
+        <w:spacing w:after="0" w:line="240" w:lineRule="auto"/>
+        <w:rPr>
+          <w:rFonts w:ascii="CMU Bright" w:hAnsi="CMU Bright" w:cs="CMU Bright"/>
+          <w:b/>
+          <w:bCs/>
+          <w:sz w:val="24"/>
+          <w:szCs w:val="24"/>
+        </w:rPr>
+      </w:pPr>
+      <w:r>
+        <w:rPr>
+          <w:rFonts w:ascii="CMU Bright" w:hAnsi="CMU Bright" w:cs="CMU Bright"/>
+          <w:b/>
+          <w:bCs/>
+          <w:sz w:val="24"/>
+          <w:szCs w:val="24"/>
+        </w:rPr>
+        <w:t>4.2 Explanation</w:t>
+      </w:r>
+      <w:r>
+        <w:rPr>
+          <w:rFonts w:ascii="CMU Bright" w:hAnsi="CMU Bright" w:cs="CMU Bright"/>
+          <w:b/>
+          <w:bCs/>
+          <w:sz w:val="24"/>
+          <w:szCs w:val="24"/>
+        </w:rPr>
+        <w:t xml:space="preserve"> and Equations</w:t>
+      </w:r>
+    </w:p>
+    <w:p>
+      <w:pPr>
+        <w:pStyle w:val="ListParagraph"/>
+        <w:numPr>
+          <w:ilvl w:val="0"/>
+          <w:numId w:val="7"/>
+        </w:numPr>
+        <w:spacing w:after="0" w:line="240" w:lineRule="auto"/>
+        <w:rPr>
+          <w:rFonts w:ascii="CMU Bright" w:hAnsi="CMU Bright" w:cs="CMU Bright"/>
+          <w:sz w:val="24"/>
+          <w:szCs w:val="24"/>
+        </w:rPr>
+      </w:pPr>
+      <w:r>
+        <w:rPr>
+          <w:rFonts w:ascii="CMU Bright" w:hAnsi="CMU Bright" w:cs="CMU Bright"/>
+          <w:sz w:val="24"/>
+          <w:szCs w:val="24"/>
+        </w:rPr>
+        <w:t>This</w:t>
+      </w:r>
+      <w:r>
+        <w:rPr>
+          <w:rFonts w:ascii="CMU Bright" w:hAnsi="CMU Bright" w:cs="CMU Bright"/>
+          <w:sz w:val="24"/>
+          <w:szCs w:val="24"/>
+        </w:rPr>
+        <w:t xml:space="preserve"> was done without using any library. First, I added the items then I divided by the sum of the entire array. </w:t>
+      </w:r>
+    </w:p>
+    <w:p>
+      <w:pPr>
+        <w:pStyle w:val="ListParagraph"/>
+        <w:numPr>
+          <w:ilvl w:val="0"/>
+          <w:numId w:val="7"/>
+        </w:numPr>
+        <w:spacing w:after="0" w:line="240" w:lineRule="auto"/>
+        <w:rPr>
+          <w:rFonts w:ascii="CMU Bright" w:hAnsi="CMU Bright" w:cs="CMU Bright"/>
+          <w:sz w:val="24"/>
+          <w:szCs w:val="24"/>
+        </w:rPr>
+      </w:pPr>
+      <w:r>
+        <w:rPr>
+          <w:rFonts w:ascii="CMU Bright" w:hAnsi="CMU Bright" w:cs="CMU Bright"/>
+          <w:sz w:val="24"/>
+          <w:szCs w:val="24"/>
+        </w:rPr>
+        <w:t>The Jaccard Coefficient between buying beer and diaper was done with this equation.</w:t>
+      </w:r>
+    </w:p>
+    <w:p>
+      <w:pPr>
+        <w:pStyle w:val="ListParagraph"/>
+        <w:spacing w:after="0" w:line="240" w:lineRule="auto"/>
+        <w:rPr>
+          <w:rFonts w:ascii="CMU Bright" w:hAnsi="CMU Bright" w:cs="CMU Bright"/>
+          <w:sz w:val="24"/>
+          <w:szCs w:val="24"/>
+        </w:rPr>
+      </w:pPr>
+    </w:p>
+    <w:p>
+      <w:pPr>
+        <w:pStyle w:val="ListParagraph"/>
+        <w:spacing w:after="0" w:line="240" w:lineRule="auto"/>
+        <w:rPr>
+          <w:rFonts w:ascii="CMU Bright" w:hAnsi="CMU Bright" w:cs="CMU Bright"/>
+          <w:sz w:val="24"/>
+          <w:szCs w:val="24"/>
+        </w:rPr>
+      </w:pPr>
+      <w:r>
+        <w:rPr>
+          <w:rFonts w:ascii="CMU Bright" w:hAnsi="CMU Bright" w:cs="CMU Bright"/>
+          <w:sz w:val="24"/>
+          <w:szCs w:val="24"/>
+        </w:rPr>
+        <w:t>Which translates to</w:t>
+      </w:r>
+      <w:r>
+        <w:rPr>
+          <w:rFonts w:ascii="CMU Bright" w:hAnsi="CMU Bright" w:cs="CMU Bright"/>
+          <w:noProof/>
+          <w:sz w:val="24"/>
+          <w:szCs w:val="24"/>
+        </w:rPr>
+        <w:drawing>
+          <wp:inline distT="0" distB="0" distL="0" distR="0" wp14:anchorId="595E3F58" wp14:editId="16079EDD">
+            <wp:extent cx="2615979" cy="507578"/>
+            <wp:effectExtent l="0" t="0" r="0" b="6985"/>
+            <wp:docPr id="6" name="Picture 6"/>
+            <wp:cNvGraphicFramePr>
+              <a:graphicFrameLocks xmlns:a="http://schemas.openxmlformats.org/drawingml/2006/main" noChangeAspect="1"/>
+            </wp:cNvGraphicFramePr>
+            <a:graphic xmlns:a="http://schemas.openxmlformats.org/drawingml/2006/main">
+              <a:graphicData uri="http://schemas.openxmlformats.org/drawingml/2006/picture">
+                <pic:pic xmlns:pic="http://schemas.openxmlformats.org/drawingml/2006/picture">
+                  <pic:nvPicPr>
+                    <pic:cNvPr id="1" name=""/>
+                    <pic:cNvPicPr/>
+                  </pic:nvPicPr>
+                  <pic:blipFill>
+                    <a:blip r:embed="rId18"/>
+                    <a:stretch>
+                      <a:fillRect/>
+                    </a:stretch>
+                  </pic:blipFill>
+                  <pic:spPr>
+                    <a:xfrm>
+                      <a:off x="0" y="0"/>
+                      <a:ext cx="2784287" cy="540235"/>
+                    </a:xfrm>
+                    <a:prstGeom prst="rect">
+                      <a:avLst/>
+                    </a:prstGeom>
+                  </pic:spPr>
+                </pic:pic>
+              </a:graphicData>
+            </a:graphic>
+          </wp:inline>
+        </w:drawing>
+      </w:r>
+      <w:r>
+        <w:rPr>
+          <w:rFonts w:ascii="CMU Bright" w:hAnsi="CMU Bright" w:cs="CMU Bright"/>
+          <w:sz w:val="24"/>
+          <w:szCs w:val="24"/>
+        </w:rPr>
+        <w:t xml:space="preserve"> </w:t>
+      </w:r>
+    </w:p>
+    <w:p>
+      <w:pPr>
+        <w:pStyle w:val="ListParagraph"/>
+        <w:spacing w:after="0" w:line="240" w:lineRule="auto"/>
+        <w:jc w:val="center"/>
+        <w:rPr>
+          <w:rFonts w:ascii="CMU Bright" w:hAnsi="CMU Bright" w:cs="CMU Bright"/>
+          <w:sz w:val="24"/>
+          <w:szCs w:val="24"/>
+        </w:rPr>
+      </w:pPr>
+      <w:r>
+        <w:rPr>
+          <w:rFonts w:ascii="CMU Bright" w:hAnsi="CMU Bright" w:cs="CMU Bright"/>
+          <w:noProof/>
+          <w:sz w:val="24"/>
+          <w:szCs w:val="24"/>
+        </w:rPr>
+        <w:drawing>
+          <wp:inline distT="0" distB="0" distL="0" distR="0" wp14:anchorId="740BF7AB" wp14:editId="5AE34719">
+            <wp:extent cx="2584174" cy="635723"/>
+            <wp:effectExtent l="0" t="0" r="6985" b="0"/>
+            <wp:docPr id="7" name="Picture 7"/>
+            <wp:cNvGraphicFramePr>
+              <a:graphicFrameLocks xmlns:a="http://schemas.openxmlformats.org/drawingml/2006/main" noChangeAspect="1"/>
+            </wp:cNvGraphicFramePr>
+            <a:graphic xmlns:a="http://schemas.openxmlformats.org/drawingml/2006/main">
+              <a:graphicData uri="http://schemas.openxmlformats.org/drawingml/2006/picture">
+                <pic:pic xmlns:pic="http://schemas.openxmlformats.org/drawingml/2006/picture">
+                  <pic:nvPicPr>
+                    <pic:cNvPr id="1" name=""/>
+                    <pic:cNvPicPr/>
+                  </pic:nvPicPr>
+                  <pic:blipFill>
+                    <a:blip r:embed="rId19"/>
+                    <a:stretch>
+                      <a:fillRect/>
+                    </a:stretch>
+                  </pic:blipFill>
+                  <pic:spPr>
+                    <a:xfrm>
+                      <a:off x="0" y="0"/>
                       <a:ext cx="2674820" cy="658022"/>
                     </a:xfrm>
                     <a:prstGeom prst="rect">
@@ -2707,15 +3598,14 @@
           <w:rFonts w:ascii="CMU Bright" w:hAnsi="CMU Bright" w:cs="CMU Bright"/>
           <w:b/>
           <w:bCs/>
-          <w:noProof/>
           <w:sz w:val="24"/>
           <w:szCs w:val="24"/>
         </w:rPr>
         <w:drawing>
-          <wp:inline distT="0" distB="0" distL="0" distR="0" wp14:anchorId="53C59A3F" wp14:editId="772AA162">
-            <wp:extent cx="4189140" cy="5470498"/>
-            <wp:effectExtent l="0" t="0" r="1905" b="0"/>
-            <wp:docPr id="3" name="Picture 3"/>
+          <wp:inline distT="0" distB="0" distL="0" distR="0" wp14:anchorId="63F4E15D" wp14:editId="44769F0D">
+            <wp:extent cx="3762900" cy="3277057"/>
+            <wp:effectExtent l="0" t="0" r="9525" b="0"/>
+            <wp:docPr id="13" name="Picture 13"/>
             <wp:cNvGraphicFramePr>
               <a:graphicFrameLocks xmlns:a="http://schemas.openxmlformats.org/drawingml/2006/main" noChangeAspect="1"/>
             </wp:cNvGraphicFramePr>
@@ -2727,7 +3617,7 @@
                     <pic:cNvPicPr/>
                   </pic:nvPicPr>
                   <pic:blipFill>
-                    <a:blip r:embed="rId14"/>
+                    <a:blip r:embed="rId20"/>
                     <a:stretch>
                       <a:fillRect/>
                     </a:stretch>
@@ -2735,7 +3625,7 @@
                   <pic:spPr>
                     <a:xfrm>
                       <a:off x="0" y="0"/>
-                      <a:ext cx="4242730" cy="5540480"/>
+                      <a:ext cx="3762900" cy="3277057"/>
                     </a:xfrm>
                     <a:prstGeom prst="rect">
                       <a:avLst/>
@@ -2768,6 +3658,62 @@
           <w:szCs w:val="24"/>
         </w:rPr>
         <w:t>4.4 Terminal Output</w:t>
+      </w:r>
+    </w:p>
+    <w:p>
+      <w:pPr>
+        <w:spacing w:after="0" w:line="240" w:lineRule="auto"/>
+        <w:rPr>
+          <w:rFonts w:ascii="CMU Bright" w:hAnsi="CMU Bright" w:cs="CMU Bright"/>
+          <w:b/>
+          <w:bCs/>
+          <w:sz w:val="24"/>
+          <w:szCs w:val="24"/>
+        </w:rPr>
+      </w:pPr>
+      <w:r>
+        <w:rPr>
+          <w:rFonts w:ascii="CMU Bright" w:hAnsi="CMU Bright" w:cs="CMU Bright"/>
+          <w:b/>
+          <w:bCs/>
+          <w:sz w:val="24"/>
+          <w:szCs w:val="24"/>
+        </w:rPr>
+        <w:drawing>
+          <wp:inline distT="0" distB="0" distL="0" distR="0" wp14:anchorId="2E519EEB" wp14:editId="672783D8">
+            <wp:extent cx="5218024" cy="3387256"/>
+            <wp:effectExtent l="0" t="0" r="1905" b="3810"/>
+            <wp:docPr id="14" name="Picture 14"/>
+            <wp:cNvGraphicFramePr>
+              <a:graphicFrameLocks xmlns:a="http://schemas.openxmlformats.org/drawingml/2006/main" noChangeAspect="1"/>
+            </wp:cNvGraphicFramePr>
+            <a:graphic xmlns:a="http://schemas.openxmlformats.org/drawingml/2006/main">
+              <a:graphicData uri="http://schemas.openxmlformats.org/drawingml/2006/picture">
+                <pic:pic xmlns:pic="http://schemas.openxmlformats.org/drawingml/2006/picture">
+                  <pic:nvPicPr>
+                    <pic:cNvPr id="1" name=""/>
+                    <pic:cNvPicPr/>
+                  </pic:nvPicPr>
+                  <pic:blipFill>
+                    <a:blip r:embed="rId21"/>
+                    <a:stretch>
+                      <a:fillRect/>
+                    </a:stretch>
+                  </pic:blipFill>
+                  <pic:spPr>
+                    <a:xfrm>
+                      <a:off x="0" y="0"/>
+                      <a:ext cx="5249236" cy="3407517"/>
+                    </a:xfrm>
+                    <a:prstGeom prst="rect">
+                      <a:avLst/>
+                    </a:prstGeom>
+                  </pic:spPr>
+                </pic:pic>
+              </a:graphicData>
+            </a:graphic>
+          </wp:inline>
+        </w:drawing>
       </w:r>
     </w:p>
     <w:p>
@@ -3058,6 +4004,178 @@
     </w:lvl>
   </w:abstractNum>
   <w:abstractNum w:abstractNumId="3" w15:restartNumberingAfterBreak="0">
+    <w:nsid w:val="2F411D10"/>
+    <w:multiLevelType w:val="hybridMultilevel"/>
+    <w:tmpl w:val="6F5C94DC"/>
+    <w:lvl w:ilvl="0" w:tplc="04090017">
+      <w:start w:val="1"/>
+      <w:numFmt w:val="lowerLetter"/>
+      <w:lvlText w:val="%1)"/>
+      <w:lvlJc w:val="left"/>
+      <w:pPr>
+        <w:ind w:left="3600" w:hanging="360"/>
+      </w:pPr>
+    </w:lvl>
+    <w:lvl w:ilvl="1" w:tplc="04090019" w:tentative="1">
+      <w:start w:val="1"/>
+      <w:numFmt w:val="lowerLetter"/>
+      <w:lvlText w:val="%2."/>
+      <w:lvlJc w:val="left"/>
+      <w:pPr>
+        <w:ind w:left="4320" w:hanging="360"/>
+      </w:pPr>
+    </w:lvl>
+    <w:lvl w:ilvl="2" w:tplc="0409001B" w:tentative="1">
+      <w:start w:val="1"/>
+      <w:numFmt w:val="lowerRoman"/>
+      <w:lvlText w:val="%3."/>
+      <w:lvlJc w:val="right"/>
+      <w:pPr>
+        <w:ind w:left="5040" w:hanging="180"/>
+      </w:pPr>
+    </w:lvl>
+    <w:lvl w:ilvl="3" w:tplc="0409000F" w:tentative="1">
+      <w:start w:val="1"/>
+      <w:numFmt w:val="decimal"/>
+      <w:lvlText w:val="%4."/>
+      <w:lvlJc w:val="left"/>
+      <w:pPr>
+        <w:ind w:left="5760" w:hanging="360"/>
+      </w:pPr>
+    </w:lvl>
+    <w:lvl w:ilvl="4" w:tplc="04090019" w:tentative="1">
+      <w:start w:val="1"/>
+      <w:numFmt w:val="lowerLetter"/>
+      <w:lvlText w:val="%5."/>
+      <w:lvlJc w:val="left"/>
+      <w:pPr>
+        <w:ind w:left="6480" w:hanging="360"/>
+      </w:pPr>
+    </w:lvl>
+    <w:lvl w:ilvl="5" w:tplc="0409001B" w:tentative="1">
+      <w:start w:val="1"/>
+      <w:numFmt w:val="lowerRoman"/>
+      <w:lvlText w:val="%6."/>
+      <w:lvlJc w:val="right"/>
+      <w:pPr>
+        <w:ind w:left="7200" w:hanging="180"/>
+      </w:pPr>
+    </w:lvl>
+    <w:lvl w:ilvl="6" w:tplc="0409000F" w:tentative="1">
+      <w:start w:val="1"/>
+      <w:numFmt w:val="decimal"/>
+      <w:lvlText w:val="%7."/>
+      <w:lvlJc w:val="left"/>
+      <w:pPr>
+        <w:ind w:left="7920" w:hanging="360"/>
+      </w:pPr>
+    </w:lvl>
+    <w:lvl w:ilvl="7" w:tplc="04090019" w:tentative="1">
+      <w:start w:val="1"/>
+      <w:numFmt w:val="lowerLetter"/>
+      <w:lvlText w:val="%8."/>
+      <w:lvlJc w:val="left"/>
+      <w:pPr>
+        <w:ind w:left="8640" w:hanging="360"/>
+      </w:pPr>
+    </w:lvl>
+    <w:lvl w:ilvl="8" w:tplc="0409001B" w:tentative="1">
+      <w:start w:val="1"/>
+      <w:numFmt w:val="lowerRoman"/>
+      <w:lvlText w:val="%9."/>
+      <w:lvlJc w:val="right"/>
+      <w:pPr>
+        <w:ind w:left="9360" w:hanging="180"/>
+      </w:pPr>
+    </w:lvl>
+  </w:abstractNum>
+  <w:abstractNum w:abstractNumId="4" w15:restartNumberingAfterBreak="0">
+    <w:nsid w:val="37561B61"/>
+    <w:multiLevelType w:val="hybridMultilevel"/>
+    <w:tmpl w:val="03CACF82"/>
+    <w:lvl w:ilvl="0" w:tplc="04090017">
+      <w:start w:val="1"/>
+      <w:numFmt w:val="lowerLetter"/>
+      <w:lvlText w:val="%1)"/>
+      <w:lvlJc w:val="left"/>
+      <w:pPr>
+        <w:ind w:left="3600" w:hanging="360"/>
+      </w:pPr>
+    </w:lvl>
+    <w:lvl w:ilvl="1" w:tplc="04090019" w:tentative="1">
+      <w:start w:val="1"/>
+      <w:numFmt w:val="lowerLetter"/>
+      <w:lvlText w:val="%2."/>
+      <w:lvlJc w:val="left"/>
+      <w:pPr>
+        <w:ind w:left="4320" w:hanging="360"/>
+      </w:pPr>
+    </w:lvl>
+    <w:lvl w:ilvl="2" w:tplc="0409001B" w:tentative="1">
+      <w:start w:val="1"/>
+      <w:numFmt w:val="lowerRoman"/>
+      <w:lvlText w:val="%3."/>
+      <w:lvlJc w:val="right"/>
+      <w:pPr>
+        <w:ind w:left="5040" w:hanging="180"/>
+      </w:pPr>
+    </w:lvl>
+    <w:lvl w:ilvl="3" w:tplc="0409000F" w:tentative="1">
+      <w:start w:val="1"/>
+      <w:numFmt w:val="decimal"/>
+      <w:lvlText w:val="%4."/>
+      <w:lvlJc w:val="left"/>
+      <w:pPr>
+        <w:ind w:left="5760" w:hanging="360"/>
+      </w:pPr>
+    </w:lvl>
+    <w:lvl w:ilvl="4" w:tplc="04090019" w:tentative="1">
+      <w:start w:val="1"/>
+      <w:numFmt w:val="lowerLetter"/>
+      <w:lvlText w:val="%5."/>
+      <w:lvlJc w:val="left"/>
+      <w:pPr>
+        <w:ind w:left="6480" w:hanging="360"/>
+      </w:pPr>
+    </w:lvl>
+    <w:lvl w:ilvl="5" w:tplc="0409001B" w:tentative="1">
+      <w:start w:val="1"/>
+      <w:numFmt w:val="lowerRoman"/>
+      <w:lvlText w:val="%6."/>
+      <w:lvlJc w:val="right"/>
+      <w:pPr>
+        <w:ind w:left="7200" w:hanging="180"/>
+      </w:pPr>
+    </w:lvl>
+    <w:lvl w:ilvl="6" w:tplc="0409000F" w:tentative="1">
+      <w:start w:val="1"/>
+      <w:numFmt w:val="decimal"/>
+      <w:lvlText w:val="%7."/>
+      <w:lvlJc w:val="left"/>
+      <w:pPr>
+        <w:ind w:left="7920" w:hanging="360"/>
+      </w:pPr>
+    </w:lvl>
+    <w:lvl w:ilvl="7" w:tplc="04090019" w:tentative="1">
+      <w:start w:val="1"/>
+      <w:numFmt w:val="lowerLetter"/>
+      <w:lvlText w:val="%8."/>
+      <w:lvlJc w:val="left"/>
+      <w:pPr>
+        <w:ind w:left="8640" w:hanging="360"/>
+      </w:pPr>
+    </w:lvl>
+    <w:lvl w:ilvl="8" w:tplc="0409001B" w:tentative="1">
+      <w:start w:val="1"/>
+      <w:numFmt w:val="lowerRoman"/>
+      <w:lvlText w:val="%9."/>
+      <w:lvlJc w:val="right"/>
+      <w:pPr>
+        <w:ind w:left="9360" w:hanging="180"/>
+      </w:pPr>
+    </w:lvl>
+  </w:abstractNum>
+  <w:abstractNum w:abstractNumId="5" w15:restartNumberingAfterBreak="0">
     <w:nsid w:val="421D0A17"/>
     <w:multiLevelType w:val="hybridMultilevel"/>
     <w:tmpl w:val="8FC295A2"/>
@@ -3146,7 +4264,7 @@
       </w:pPr>
     </w:lvl>
   </w:abstractNum>
-  <w:abstractNum w:abstractNumId="4" w15:restartNumberingAfterBreak="0">
+  <w:abstractNum w:abstractNumId="6" w15:restartNumberingAfterBreak="0">
     <w:nsid w:val="4F5E145E"/>
     <w:multiLevelType w:val="hybridMultilevel"/>
     <w:tmpl w:val="2972791C"/>
@@ -3235,7 +4353,7 @@
       </w:pPr>
     </w:lvl>
   </w:abstractNum>
-  <w:abstractNum w:abstractNumId="5" w15:restartNumberingAfterBreak="0">
+  <w:abstractNum w:abstractNumId="7" w15:restartNumberingAfterBreak="0">
     <w:nsid w:val="7F0D7CD5"/>
     <w:multiLevelType w:val="hybridMultilevel"/>
     <w:tmpl w:val="B03A4898"/>
@@ -3324,7 +4442,7 @@
       </w:pPr>
     </w:lvl>
   </w:abstractNum>
-  <w:abstractNum w:abstractNumId="6" w15:restartNumberingAfterBreak="0">
+  <w:abstractNum w:abstractNumId="8" w15:restartNumberingAfterBreak="0">
     <w:nsid w:val="7F3B5E5C"/>
     <w:multiLevelType w:val="hybridMultilevel"/>
     <w:tmpl w:val="987078DA"/>
@@ -3414,7 +4532,7 @@
     </w:lvl>
   </w:abstractNum>
   <w:num w:numId="1">
-    <w:abstractNumId w:val="5"/>
+    <w:abstractNumId w:val="7"/>
   </w:num>
   <w:num w:numId="2">
     <w:abstractNumId w:val="2"/>
@@ -3423,16 +4541,22 @@
     <w:abstractNumId w:val="1"/>
   </w:num>
   <w:num w:numId="4">
-    <w:abstractNumId w:val="3"/>
+    <w:abstractNumId w:val="5"/>
   </w:num>
   <w:num w:numId="5">
-    <w:abstractNumId w:val="6"/>
+    <w:abstractNumId w:val="8"/>
   </w:num>
   <w:num w:numId="6">
-    <w:abstractNumId w:val="4"/>
+    <w:abstractNumId w:val="6"/>
   </w:num>
   <w:num w:numId="7">
     <w:abstractNumId w:val="0"/>
+  </w:num>
+  <w:num w:numId="8">
+    <w:abstractNumId w:val="3"/>
+  </w:num>
+  <w:num w:numId="9">
+    <w:abstractNumId w:val="4"/>
   </w:num>
 </w:numbering>
 </file>
@@ -3874,6 +4998,18 @@
       <w:contextualSpacing/>
     </w:pPr>
   </w:style>
+  <w:style w:type="character" w:styleId="Hyperlink">
+    <w:name w:val="Hyperlink"/>
+    <w:basedOn w:val="DefaultParagraphFont"/>
+    <w:uiPriority w:val="99"/>
+    <w:semiHidden/>
+    <w:unhideWhenUsed/>
+    <w:rsid w:val="005B12B7"/>
+    <w:rPr>
+      <w:color w:val="0000FF"/>
+      <w:u w:val="single"/>
+    </w:rPr>
+  </w:style>
 </w:styles>
 </file>
 

</xml_diff>